<commit_message>
Acta de Solicitud de Cambios a Requerimientos
</commit_message>
<xml_diff>
--- a/Area_de_Proceso-_REQM/ASCR/ASCR_V1.0_2015.docx
+++ b/Area_de_Proceso-_REQM/ASCR/ASCR_V1.0_2015.docx
@@ -14,8 +14,6 @@
           <w:lang w:eastAsia="es-ES"/>
         </w:rPr>
       </w:pPr>
-      <w:bookmarkStart w:id="0" w:name="_GoBack"/>
-      <w:bookmarkEnd w:id="0"/>
     </w:p>
     <w:p>
       <w:pPr>
@@ -31,7 +29,7 @@
     <w:p>
       <w:pPr>
         <w:pStyle w:val="InfoBlue"/>
-        <w:ind w:right="-376"/>
+        <w:ind w:right="-34"/>
         <w:rPr>
           <w:color w:val="0000FF"/>
           <w:sz w:val="20"/>
@@ -66,7 +64,7 @@
     <w:p>
       <w:pPr>
         <w:pStyle w:val="InfoBlue"/>
-        <w:ind w:right="-376"/>
+        <w:ind w:right="-34"/>
         <w:rPr>
           <w:color w:val="0000FF"/>
           <w:sz w:val="20"/>
@@ -85,7 +83,7 @@
     <w:p>
       <w:pPr>
         <w:pStyle w:val="Ttulo"/>
-        <w:ind w:right="-376"/>
+        <w:ind w:right="-34"/>
         <w:jc w:val="both"/>
         <w:rPr>
           <w:rFonts w:cs="Arial"/>
@@ -107,6 +105,7 @@
     <w:p>
       <w:pPr>
         <w:pStyle w:val="GPNormal"/>
+        <w:ind w:right="-34"/>
         <w:rPr>
           <w:rFonts w:cs="Arial"/>
           <w:bCs/>
@@ -119,6 +118,7 @@
     <w:p>
       <w:pPr>
         <w:pStyle w:val="GPNormal"/>
+        <w:ind w:right="-34"/>
         <w:rPr>
           <w:rFonts w:cs="Arial"/>
           <w:bCs/>
@@ -141,6 +141,7 @@
     <w:p>
       <w:pPr>
         <w:pStyle w:val="GPNormal"/>
+        <w:ind w:right="-34"/>
         <w:rPr>
           <w:rFonts w:cs="Arial"/>
           <w:bCs/>
@@ -227,6 +228,7 @@
     <w:p>
       <w:pPr>
         <w:pStyle w:val="GPNormal"/>
+        <w:ind w:right="-34"/>
         <w:rPr>
           <w:b/>
           <w:bCs/>
@@ -286,8 +288,7 @@
     <w:p>
       <w:pPr>
         <w:pStyle w:val="GPNormal"/>
-        <w:ind w:left="922" w:hanging="864"/>
-        <w:jc w:val="left"/>
+        <w:ind w:left="922" w:right="-34" w:hanging="864"/>
         <w:rPr>
           <w:bCs/>
           <w:color w:val="0000FF"/>
@@ -382,7 +383,7 @@
     <w:p>
       <w:pPr>
         <w:pStyle w:val="GPNormal"/>
-        <w:jc w:val="left"/>
+        <w:ind w:right="-34"/>
         <w:rPr>
           <w:rFonts w:cs="Arial"/>
           <w:color w:val="0000FF"/>
@@ -426,8 +427,8 @@
     <w:p>
       <w:pPr>
         <w:pStyle w:val="Ttulo"/>
-        <w:ind w:right="-117"/>
-        <w:jc w:val="left"/>
+        <w:ind w:right="-34"/>
+        <w:jc w:val="both"/>
         <w:rPr>
           <w:rFonts w:cs="Arial"/>
           <w:b w:val="0"/>
@@ -480,8 +481,7 @@
     <w:p>
       <w:pPr>
         <w:pStyle w:val="GPNormal"/>
-        <w:ind w:left="864" w:right="288" w:hanging="864"/>
-        <w:jc w:val="left"/>
+        <w:ind w:left="864" w:right="-34" w:hanging="864"/>
         <w:rPr>
           <w:bCs/>
           <w:color w:val="0000FF"/>
@@ -558,6 +558,7 @@
     <w:p>
       <w:pPr>
         <w:pStyle w:val="GPNormal"/>
+        <w:ind w:right="-34"/>
         <w:jc w:val="left"/>
         <w:rPr>
           <w:bCs/>
@@ -618,6 +619,8 @@
         <w:lastRenderedPageBreak/>
         <w:t>[Nombre del Acta]</w:t>
       </w:r>
+      <w:bookmarkStart w:id="0" w:name="_GoBack"/>
+      <w:bookmarkEnd w:id="0"/>
     </w:p>
     <w:p>
       <w:pPr>
@@ -654,12 +657,6 @@
         <w:gridCol w:w="7319"/>
       </w:tblGrid>
       <w:tr>
-        <w:tblPrEx>
-          <w:tblCellMar>
-            <w:top w:w="0" w:type="dxa"/>
-            <w:bottom w:w="0" w:type="dxa"/>
-          </w:tblCellMar>
-        </w:tblPrEx>
         <w:tc>
           <w:tcPr>
             <w:tcW w:w="9588" w:type="dxa"/>
@@ -692,12 +689,6 @@
         </w:tc>
       </w:tr>
       <w:tr>
-        <w:tblPrEx>
-          <w:tblCellMar>
-            <w:top w:w="0" w:type="dxa"/>
-            <w:bottom w:w="0" w:type="dxa"/>
-          </w:tblCellMar>
-        </w:tblPrEx>
         <w:trPr>
           <w:trHeight w:val="293"/>
         </w:trPr>
@@ -771,12 +762,6 @@
         </w:tc>
       </w:tr>
       <w:tr>
-        <w:tblPrEx>
-          <w:tblCellMar>
-            <w:top w:w="0" w:type="dxa"/>
-            <w:bottom w:w="0" w:type="dxa"/>
-          </w:tblCellMar>
-        </w:tblPrEx>
         <w:trPr>
           <w:trHeight w:val="293"/>
         </w:trPr>
@@ -842,12 +827,6 @@
         </w:tc>
       </w:tr>
       <w:tr>
-        <w:tblPrEx>
-          <w:tblCellMar>
-            <w:top w:w="0" w:type="dxa"/>
-            <w:bottom w:w="0" w:type="dxa"/>
-          </w:tblCellMar>
-        </w:tblPrEx>
         <w:tc>
           <w:tcPr>
             <w:tcW w:w="2269" w:type="dxa"/>
@@ -897,12 +876,6 @@
         </w:tc>
       </w:tr>
       <w:tr>
-        <w:tblPrEx>
-          <w:tblCellMar>
-            <w:top w:w="0" w:type="dxa"/>
-            <w:bottom w:w="0" w:type="dxa"/>
-          </w:tblCellMar>
-        </w:tblPrEx>
         <w:trPr>
           <w:trHeight w:val="355"/>
         </w:trPr>
@@ -952,18 +925,52 @@
                 <w:sz w:val="20"/>
                 <w:szCs w:val="20"/>
               </w:rPr>
-              <w:t>{dd/mm/aaaa}</w:t>
+              <w:t>{</w:t>
+            </w:r>
+            <w:proofErr w:type="spellStart"/>
+            <w:r>
+              <w:rPr>
+                <w:rFonts w:cs="Arial"/>
+                <w:color w:val="FF0000"/>
+                <w:sz w:val="20"/>
+                <w:szCs w:val="20"/>
+              </w:rPr>
+              <w:t>dd</w:t>
+            </w:r>
+            <w:proofErr w:type="spellEnd"/>
+            <w:r>
+              <w:rPr>
+                <w:rFonts w:cs="Arial"/>
+                <w:color w:val="FF0000"/>
+                <w:sz w:val="20"/>
+                <w:szCs w:val="20"/>
+              </w:rPr>
+              <w:t>/mm/</w:t>
+            </w:r>
+            <w:proofErr w:type="spellStart"/>
+            <w:r>
+              <w:rPr>
+                <w:rFonts w:cs="Arial"/>
+                <w:color w:val="FF0000"/>
+                <w:sz w:val="20"/>
+                <w:szCs w:val="20"/>
+              </w:rPr>
+              <w:t>aaaa</w:t>
+            </w:r>
+            <w:proofErr w:type="spellEnd"/>
+            <w:r>
+              <w:rPr>
+                <w:rFonts w:cs="Arial"/>
+                <w:color w:val="FF0000"/>
+                <w:sz w:val="20"/>
+                <w:szCs w:val="20"/>
+              </w:rPr>
+              <w:t>}</w:t>
             </w:r>
           </w:p>
         </w:tc>
       </w:tr>
       <w:tr>
-        <w:tblPrEx>
-          <w:tblCellMar>
-            <w:top w:w="0" w:type="dxa"/>
-            <w:bottom w:w="0" w:type="dxa"/>
-          </w:tblCellMar>
-        </w:tblPrEx>
         <w:tc>
           <w:tcPr>
             <w:tcW w:w="2269" w:type="dxa"/>
@@ -1014,7 +1021,27 @@
                 <w:sz w:val="20"/>
                 <w:szCs w:val="20"/>
               </w:rPr>
-              <w:t>{hh:mm}</w:t>
+              <w:t>{</w:t>
+            </w:r>
+            <w:proofErr w:type="spellStart"/>
+            <w:r>
+              <w:rPr>
+                <w:rFonts w:cs="Arial"/>
+                <w:color w:val="FF0000"/>
+                <w:sz w:val="20"/>
+                <w:szCs w:val="20"/>
+              </w:rPr>
+              <w:t>hh:mm</w:t>
+            </w:r>
+            <w:proofErr w:type="spellEnd"/>
+            <w:r>
+              <w:rPr>
+                <w:rFonts w:cs="Arial"/>
+                <w:color w:val="FF0000"/>
+                <w:sz w:val="20"/>
+                <w:szCs w:val="20"/>
+              </w:rPr>
+              <w:t>}</w:t>
             </w:r>
           </w:p>
         </w:tc>
@@ -1052,12 +1079,6 @@
         <w:gridCol w:w="1560"/>
       </w:tblGrid>
       <w:tr>
-        <w:tblPrEx>
-          <w:tblCellMar>
-            <w:top w:w="0" w:type="dxa"/>
-            <w:bottom w:w="0" w:type="dxa"/>
-          </w:tblCellMar>
-        </w:tblPrEx>
         <w:trPr>
           <w:trHeight w:val="337"/>
         </w:trPr>
@@ -1095,12 +1116,6 @@
         </w:tc>
       </w:tr>
       <w:tr>
-        <w:tblPrEx>
-          <w:tblCellMar>
-            <w:top w:w="0" w:type="dxa"/>
-            <w:bottom w:w="0" w:type="dxa"/>
-          </w:tblCellMar>
-        </w:tblPrEx>
         <w:trPr>
           <w:trHeight w:val="256"/>
         </w:trPr>
@@ -1269,12 +1284,6 @@
         </w:tc>
       </w:tr>
       <w:tr>
-        <w:tblPrEx>
-          <w:tblCellMar>
-            <w:top w:w="0" w:type="dxa"/>
-            <w:bottom w:w="0" w:type="dxa"/>
-          </w:tblCellMar>
-        </w:tblPrEx>
         <w:trPr>
           <w:trHeight w:val="421"/>
         </w:trPr>
@@ -1317,7 +1326,27 @@
                 <w:sz w:val="20"/>
                 <w:szCs w:val="20"/>
               </w:rPr>
-              <w:t>[Iniciales en 2 ó 3 letras mayúsculas]</w:t>
+              <w:t xml:space="preserve">[Iniciales en 2 </w:t>
+            </w:r>
+            <w:proofErr w:type="spellStart"/>
+            <w:r>
+              <w:rPr>
+                <w:rFonts w:cs="Arial"/>
+                <w:color w:val="0000FF"/>
+                <w:sz w:val="20"/>
+                <w:szCs w:val="20"/>
+              </w:rPr>
+              <w:t>ó</w:t>
+            </w:r>
+            <w:proofErr w:type="spellEnd"/>
+            <w:r>
+              <w:rPr>
+                <w:rFonts w:cs="Arial"/>
+                <w:color w:val="0000FF"/>
+                <w:sz w:val="20"/>
+                <w:szCs w:val="20"/>
+              </w:rPr>
+              <w:t xml:space="preserve"> 3 letras mayúsculas]</w:t>
             </w:r>
           </w:p>
           <w:p>
@@ -1556,7 +1585,27 @@
                 <w:sz w:val="20"/>
                 <w:szCs w:val="20"/>
               </w:rPr>
-              <w:t>[Iniciales en 2 ó 3 letras mayúsculas]</w:t>
+              <w:t xml:space="preserve">[Iniciales en 2 </w:t>
+            </w:r>
+            <w:proofErr w:type="spellStart"/>
+            <w:r>
+              <w:rPr>
+                <w:rFonts w:cs="Arial"/>
+                <w:color w:val="0000FF"/>
+                <w:sz w:val="20"/>
+                <w:szCs w:val="20"/>
+              </w:rPr>
+              <w:t>ó</w:t>
+            </w:r>
+            <w:proofErr w:type="spellEnd"/>
+            <w:r>
+              <w:rPr>
+                <w:rFonts w:cs="Arial"/>
+                <w:color w:val="0000FF"/>
+                <w:sz w:val="20"/>
+                <w:szCs w:val="20"/>
+              </w:rPr>
+              <w:t xml:space="preserve"> 3 letras mayúsculas]</w:t>
             </w:r>
           </w:p>
           <w:p>
@@ -1573,12 +1622,6 @@
         </w:tc>
       </w:tr>
       <w:tr>
-        <w:tblPrEx>
-          <w:tblCellMar>
-            <w:top w:w="0" w:type="dxa"/>
-            <w:bottom w:w="0" w:type="dxa"/>
-          </w:tblCellMar>
-        </w:tblPrEx>
         <w:trPr>
           <w:trHeight w:val="421"/>
         </w:trPr>
@@ -1621,7 +1664,27 @@
                 <w:sz w:val="20"/>
                 <w:szCs w:val="20"/>
               </w:rPr>
-              <w:t>[Iniciales en 2 ó 3 letras mayúsculas]</w:t>
+              <w:t xml:space="preserve">[Iniciales en 2 </w:t>
+            </w:r>
+            <w:proofErr w:type="spellStart"/>
+            <w:r>
+              <w:rPr>
+                <w:rFonts w:cs="Arial"/>
+                <w:color w:val="0000FF"/>
+                <w:sz w:val="20"/>
+                <w:szCs w:val="20"/>
+              </w:rPr>
+              <w:t>ó</w:t>
+            </w:r>
+            <w:proofErr w:type="spellEnd"/>
+            <w:r>
+              <w:rPr>
+                <w:rFonts w:cs="Arial"/>
+                <w:color w:val="0000FF"/>
+                <w:sz w:val="20"/>
+                <w:szCs w:val="20"/>
+              </w:rPr>
+              <w:t xml:space="preserve"> 3 letras mayúsculas]</w:t>
             </w:r>
           </w:p>
           <w:p>
@@ -1860,7 +1923,27 @@
                 <w:sz w:val="20"/>
                 <w:szCs w:val="20"/>
               </w:rPr>
-              <w:t>[Iniciales en 2 ó 3 letras mayúsculas]</w:t>
+              <w:t xml:space="preserve">[Iniciales en 2 </w:t>
+            </w:r>
+            <w:proofErr w:type="spellStart"/>
+            <w:r>
+              <w:rPr>
+                <w:rFonts w:cs="Arial"/>
+                <w:color w:val="0000FF"/>
+                <w:sz w:val="20"/>
+                <w:szCs w:val="20"/>
+              </w:rPr>
+              <w:t>ó</w:t>
+            </w:r>
+            <w:proofErr w:type="spellEnd"/>
+            <w:r>
+              <w:rPr>
+                <w:rFonts w:cs="Arial"/>
+                <w:color w:val="0000FF"/>
+                <w:sz w:val="20"/>
+                <w:szCs w:val="20"/>
+              </w:rPr>
+              <w:t xml:space="preserve"> 3 letras mayúsculas]</w:t>
             </w:r>
           </w:p>
           <w:p>
@@ -1908,12 +1991,6 @@
         <w:gridCol w:w="9670"/>
       </w:tblGrid>
       <w:tr>
-        <w:tblPrEx>
-          <w:tblCellMar>
-            <w:top w:w="0" w:type="dxa"/>
-            <w:bottom w:w="0" w:type="dxa"/>
-          </w:tblCellMar>
-        </w:tblPrEx>
         <w:tc>
           <w:tcPr>
             <w:tcW w:w="9670" w:type="dxa"/>
@@ -1943,12 +2020,6 @@
         </w:tc>
       </w:tr>
       <w:tr>
-        <w:tblPrEx>
-          <w:tblCellMar>
-            <w:top w:w="0" w:type="dxa"/>
-            <w:bottom w:w="0" w:type="dxa"/>
-          </w:tblCellMar>
-        </w:tblPrEx>
         <w:trPr>
           <w:trHeight w:val="368"/>
         </w:trPr>
@@ -2174,12 +2245,6 @@
         <w:gridCol w:w="1200"/>
       </w:tblGrid>
       <w:tr>
-        <w:tblPrEx>
-          <w:tblCellMar>
-            <w:top w:w="0" w:type="dxa"/>
-            <w:bottom w:w="0" w:type="dxa"/>
-          </w:tblCellMar>
-        </w:tblPrEx>
         <w:tc>
           <w:tcPr>
             <w:tcW w:w="9790" w:type="dxa"/>
@@ -2219,12 +2284,6 @@
         </w:tc>
       </w:tr>
       <w:tr>
-        <w:tblPrEx>
-          <w:tblCellMar>
-            <w:top w:w="0" w:type="dxa"/>
-            <w:bottom w:w="0" w:type="dxa"/>
-          </w:tblCellMar>
-        </w:tblPrEx>
         <w:trPr>
           <w:trHeight w:val="525"/>
           <w:tblHeader/>
@@ -2271,12 +2330,6 @@
         </w:tc>
       </w:tr>
       <w:tr>
-        <w:tblPrEx>
-          <w:tblCellMar>
-            <w:top w:w="0" w:type="dxa"/>
-            <w:bottom w:w="0" w:type="dxa"/>
-          </w:tblCellMar>
-        </w:tblPrEx>
         <w:trPr>
           <w:trHeight w:val="525"/>
           <w:tblHeader/>
@@ -2501,12 +2554,6 @@
         </w:tc>
       </w:tr>
       <w:tr>
-        <w:tblPrEx>
-          <w:tblCellMar>
-            <w:top w:w="0" w:type="dxa"/>
-            <w:bottom w:w="0" w:type="dxa"/>
-          </w:tblCellMar>
-        </w:tblPrEx>
         <w:trPr>
           <w:trHeight w:val="335"/>
         </w:trPr>
@@ -2555,7 +2602,47 @@
                 <w:sz w:val="20"/>
                 <w:szCs w:val="20"/>
               </w:rPr>
-              <w:t>{dd/mm/aaaa}</w:t>
+              <w:t>{</w:t>
+            </w:r>
+            <w:proofErr w:type="spellStart"/>
+            <w:r>
+              <w:rPr>
+                <w:rFonts w:cs="Arial"/>
+                <w:color w:val="FF0000"/>
+                <w:sz w:val="20"/>
+                <w:szCs w:val="20"/>
+              </w:rPr>
+              <w:t>dd</w:t>
+            </w:r>
+            <w:proofErr w:type="spellEnd"/>
+            <w:r>
+              <w:rPr>
+                <w:rFonts w:cs="Arial"/>
+                <w:color w:val="FF0000"/>
+                <w:sz w:val="20"/>
+                <w:szCs w:val="20"/>
+              </w:rPr>
+              <w:t>/mm/</w:t>
+            </w:r>
+            <w:proofErr w:type="spellStart"/>
+            <w:r>
+              <w:rPr>
+                <w:rFonts w:cs="Arial"/>
+                <w:color w:val="FF0000"/>
+                <w:sz w:val="20"/>
+                <w:szCs w:val="20"/>
+              </w:rPr>
+              <w:t>aaaa</w:t>
+            </w:r>
+            <w:proofErr w:type="spellEnd"/>
+            <w:r>
+              <w:rPr>
+                <w:rFonts w:cs="Arial"/>
+                <w:color w:val="FF0000"/>
+                <w:sz w:val="20"/>
+                <w:szCs w:val="20"/>
+              </w:rPr>
+              <w:t>}</w:t>
             </w:r>
           </w:p>
         </w:tc>
@@ -2798,7 +2885,47 @@
                 <w:sz w:val="20"/>
                 <w:szCs w:val="20"/>
               </w:rPr>
-              <w:t>{dd/mm/aaaa}</w:t>
+              <w:t>{</w:t>
+            </w:r>
+            <w:proofErr w:type="spellStart"/>
+            <w:r>
+              <w:rPr>
+                <w:rFonts w:cs="Arial"/>
+                <w:color w:val="FF0000"/>
+                <w:sz w:val="20"/>
+                <w:szCs w:val="20"/>
+              </w:rPr>
+              <w:t>dd</w:t>
+            </w:r>
+            <w:proofErr w:type="spellEnd"/>
+            <w:r>
+              <w:rPr>
+                <w:rFonts w:cs="Arial"/>
+                <w:color w:val="FF0000"/>
+                <w:sz w:val="20"/>
+                <w:szCs w:val="20"/>
+              </w:rPr>
+              <w:t>/mm/</w:t>
+            </w:r>
+            <w:proofErr w:type="spellStart"/>
+            <w:r>
+              <w:rPr>
+                <w:rFonts w:cs="Arial"/>
+                <w:color w:val="FF0000"/>
+                <w:sz w:val="20"/>
+                <w:szCs w:val="20"/>
+              </w:rPr>
+              <w:t>aaaa</w:t>
+            </w:r>
+            <w:proofErr w:type="spellEnd"/>
+            <w:r>
+              <w:rPr>
+                <w:rFonts w:cs="Arial"/>
+                <w:color w:val="FF0000"/>
+                <w:sz w:val="20"/>
+                <w:szCs w:val="20"/>
+              </w:rPr>
+              <w:t>}</w:t>
             </w:r>
           </w:p>
         </w:tc>
@@ -2891,12 +3018,6 @@
         <w:gridCol w:w="1680"/>
       </w:tblGrid>
       <w:tr>
-        <w:tblPrEx>
-          <w:tblCellMar>
-            <w:top w:w="0" w:type="dxa"/>
-            <w:bottom w:w="0" w:type="dxa"/>
-          </w:tblCellMar>
-        </w:tblPrEx>
         <w:tc>
           <w:tcPr>
             <w:tcW w:w="9670" w:type="dxa"/>
@@ -2921,7 +3042,6 @@
                 <w:sz w:val="22"/>
                 <w:szCs w:val="22"/>
               </w:rPr>
-              <w:lastRenderedPageBreak/>
               <w:t>MEJORAS</w:t>
             </w:r>
             <w:r>
@@ -2938,12 +3058,6 @@
         </w:tc>
       </w:tr>
       <w:tr>
-        <w:tblPrEx>
-          <w:tblCellMar>
-            <w:top w:w="0" w:type="dxa"/>
-            <w:bottom w:w="0" w:type="dxa"/>
-          </w:tblCellMar>
-        </w:tblPrEx>
         <w:trPr>
           <w:trHeight w:val="346"/>
           <w:tblHeader/>
@@ -3118,12 +3232,6 @@
         </w:tc>
       </w:tr>
       <w:tr>
-        <w:tblPrEx>
-          <w:tblCellMar>
-            <w:top w:w="0" w:type="dxa"/>
-            <w:bottom w:w="0" w:type="dxa"/>
-          </w:tblCellMar>
-        </w:tblPrEx>
         <w:trPr>
           <w:trHeight w:val="189"/>
         </w:trPr>
@@ -3149,6 +3257,7 @@
               </w:rPr>
               <w:t>[</w:t>
             </w:r>
+            <w:proofErr w:type="spellStart"/>
             <w:r>
               <w:rPr>
                 <w:rFonts w:cs="Arial"/>
@@ -3158,6 +3267,7 @@
               </w:rPr>
               <w:t>Item</w:t>
             </w:r>
+            <w:proofErr w:type="spellEnd"/>
             <w:r>
               <w:rPr>
                 <w:rFonts w:cs="Arial"/>
@@ -3192,7 +3302,47 @@
                 <w:sz w:val="20"/>
                 <w:szCs w:val="20"/>
               </w:rPr>
-              <w:t>{dd/mm/aaaa}</w:t>
+              <w:t>{</w:t>
+            </w:r>
+            <w:proofErr w:type="spellStart"/>
+            <w:r>
+              <w:rPr>
+                <w:rFonts w:cs="Arial"/>
+                <w:color w:val="FF0000"/>
+                <w:sz w:val="20"/>
+                <w:szCs w:val="20"/>
+              </w:rPr>
+              <w:t>dd</w:t>
+            </w:r>
+            <w:proofErr w:type="spellEnd"/>
+            <w:r>
+              <w:rPr>
+                <w:rFonts w:cs="Arial"/>
+                <w:color w:val="FF0000"/>
+                <w:sz w:val="20"/>
+                <w:szCs w:val="20"/>
+              </w:rPr>
+              <w:t>/mm/</w:t>
+            </w:r>
+            <w:proofErr w:type="spellStart"/>
+            <w:r>
+              <w:rPr>
+                <w:rFonts w:cs="Arial"/>
+                <w:color w:val="FF0000"/>
+                <w:sz w:val="20"/>
+                <w:szCs w:val="20"/>
+              </w:rPr>
+              <w:t>aaaa</w:t>
+            </w:r>
+            <w:proofErr w:type="spellEnd"/>
+            <w:r>
+              <w:rPr>
+                <w:rFonts w:cs="Arial"/>
+                <w:color w:val="FF0000"/>
+                <w:sz w:val="20"/>
+                <w:szCs w:val="20"/>
+              </w:rPr>
+              <w:t>}</w:t>
             </w:r>
           </w:p>
         </w:tc>
@@ -3361,7 +3511,47 @@
                 <w:sz w:val="20"/>
                 <w:szCs w:val="20"/>
               </w:rPr>
-              <w:t>{dd/mm/aaaa}</w:t>
+              <w:t>{</w:t>
+            </w:r>
+            <w:proofErr w:type="spellStart"/>
+            <w:r>
+              <w:rPr>
+                <w:rFonts w:cs="Arial"/>
+                <w:color w:val="FF0000"/>
+                <w:sz w:val="20"/>
+                <w:szCs w:val="20"/>
+              </w:rPr>
+              <w:t>dd</w:t>
+            </w:r>
+            <w:proofErr w:type="spellEnd"/>
+            <w:r>
+              <w:rPr>
+                <w:rFonts w:cs="Arial"/>
+                <w:color w:val="FF0000"/>
+                <w:sz w:val="20"/>
+                <w:szCs w:val="20"/>
+              </w:rPr>
+              <w:t>/mm/</w:t>
+            </w:r>
+            <w:proofErr w:type="spellStart"/>
+            <w:r>
+              <w:rPr>
+                <w:rFonts w:cs="Arial"/>
+                <w:color w:val="FF0000"/>
+                <w:sz w:val="20"/>
+                <w:szCs w:val="20"/>
+              </w:rPr>
+              <w:t>aaaa</w:t>
+            </w:r>
+            <w:proofErr w:type="spellEnd"/>
+            <w:r>
+              <w:rPr>
+                <w:rFonts w:cs="Arial"/>
+                <w:color w:val="FF0000"/>
+                <w:sz w:val="20"/>
+                <w:szCs w:val="20"/>
+              </w:rPr>
+              <w:t>}</w:t>
             </w:r>
           </w:p>
         </w:tc>
@@ -3404,12 +3594,6 @@
         <w:gridCol w:w="2512"/>
       </w:tblGrid>
       <w:tr>
-        <w:tblPrEx>
-          <w:tblCellMar>
-            <w:top w:w="0" w:type="dxa"/>
-            <w:bottom w:w="0" w:type="dxa"/>
-          </w:tblCellMar>
-        </w:tblPrEx>
         <w:trPr>
           <w:trHeight w:val="438"/>
         </w:trPr>
@@ -3452,12 +3636,6 @@
         </w:tc>
       </w:tr>
       <w:tr>
-        <w:tblPrEx>
-          <w:tblCellMar>
-            <w:top w:w="0" w:type="dxa"/>
-            <w:bottom w:w="0" w:type="dxa"/>
-          </w:tblCellMar>
-        </w:tblPrEx>
         <w:trPr>
           <w:trHeight w:val="517"/>
           <w:tblHeader/>
@@ -3534,6 +3712,7 @@
                 <w:lang w:val="es-MX"/>
               </w:rPr>
             </w:pPr>
+            <w:proofErr w:type="spellStart"/>
             <w:r>
               <w:rPr>
                 <w:rFonts w:cs="Arial"/>
@@ -3542,7 +3721,18 @@
                 <w:szCs w:val="16"/>
                 <w:lang w:val="es-MX"/>
               </w:rPr>
-              <w:t>Prob.</w:t>
+              <w:t>Prob</w:t>
+            </w:r>
+            <w:proofErr w:type="spellEnd"/>
+            <w:r>
+              <w:rPr>
+                <w:rFonts w:cs="Arial"/>
+                <w:b/>
+                <w:sz w:val="16"/>
+                <w:szCs w:val="16"/>
+                <w:lang w:val="es-MX"/>
+              </w:rPr>
+              <w:t>.</w:t>
             </w:r>
           </w:p>
           <w:p>
@@ -3686,12 +3876,6 @@
         </w:tc>
       </w:tr>
       <w:tr>
-        <w:tblPrEx>
-          <w:tblCellMar>
-            <w:top w:w="0" w:type="dxa"/>
-            <w:bottom w:w="0" w:type="dxa"/>
-          </w:tblCellMar>
-        </w:tblPrEx>
         <w:trPr>
           <w:trHeight w:val="139"/>
         </w:trPr>
@@ -3718,6 +3902,7 @@
               </w:rPr>
               <w:t>[</w:t>
             </w:r>
+            <w:proofErr w:type="spellStart"/>
             <w:r>
               <w:rPr>
                 <w:rFonts w:cs="Arial"/>
@@ -3727,6 +3912,7 @@
               </w:rPr>
               <w:t>Item</w:t>
             </w:r>
+            <w:proofErr w:type="spellEnd"/>
             <w:r>
               <w:rPr>
                 <w:rFonts w:cs="Arial"/>
@@ -3904,7 +4090,47 @@
                 <w:sz w:val="20"/>
                 <w:szCs w:val="20"/>
               </w:rPr>
-              <w:t>{dd/mm/aaaa}</w:t>
+              <w:t>{</w:t>
+            </w:r>
+            <w:proofErr w:type="spellStart"/>
+            <w:r>
+              <w:rPr>
+                <w:rFonts w:cs="Arial"/>
+                <w:color w:val="FF0000"/>
+                <w:sz w:val="20"/>
+                <w:szCs w:val="20"/>
+              </w:rPr>
+              <w:t>dd</w:t>
+            </w:r>
+            <w:proofErr w:type="spellEnd"/>
+            <w:r>
+              <w:rPr>
+                <w:rFonts w:cs="Arial"/>
+                <w:color w:val="FF0000"/>
+                <w:sz w:val="20"/>
+                <w:szCs w:val="20"/>
+              </w:rPr>
+              <w:t>/mm/</w:t>
+            </w:r>
+            <w:proofErr w:type="spellStart"/>
+            <w:r>
+              <w:rPr>
+                <w:rFonts w:cs="Arial"/>
+                <w:color w:val="FF0000"/>
+                <w:sz w:val="20"/>
+                <w:szCs w:val="20"/>
+              </w:rPr>
+              <w:t>aaaa</w:t>
+            </w:r>
+            <w:proofErr w:type="spellEnd"/>
+            <w:r>
+              <w:rPr>
+                <w:rFonts w:cs="Arial"/>
+                <w:color w:val="FF0000"/>
+                <w:sz w:val="20"/>
+                <w:szCs w:val="20"/>
+              </w:rPr>
+              <w:t>}</w:t>
             </w:r>
           </w:p>
         </w:tc>
@@ -3987,12 +4213,6 @@
         <w:gridCol w:w="2040"/>
       </w:tblGrid>
       <w:tr>
-        <w:tblPrEx>
-          <w:tblCellMar>
-            <w:top w:w="0" w:type="dxa"/>
-            <w:bottom w:w="0" w:type="dxa"/>
-          </w:tblCellMar>
-        </w:tblPrEx>
         <w:tc>
           <w:tcPr>
             <w:tcW w:w="9670" w:type="dxa"/>
@@ -4023,12 +4243,6 @@
         </w:tc>
       </w:tr>
       <w:tr>
-        <w:tblPrEx>
-          <w:tblCellMar>
-            <w:top w:w="0" w:type="dxa"/>
-            <w:bottom w:w="0" w:type="dxa"/>
-          </w:tblCellMar>
-        </w:tblPrEx>
         <w:trPr>
           <w:trHeight w:val="225"/>
           <w:tblHeader/>
@@ -4116,12 +4330,6 @@
         </w:tc>
       </w:tr>
       <w:tr>
-        <w:tblPrEx>
-          <w:tblCellMar>
-            <w:top w:w="0" w:type="dxa"/>
-            <w:bottom w:w="0" w:type="dxa"/>
-          </w:tblCellMar>
-        </w:tblPrEx>
         <w:trPr>
           <w:trHeight w:val="267"/>
         </w:trPr>
@@ -4352,7 +4560,47 @@
                 <w:sz w:val="20"/>
                 <w:szCs w:val="20"/>
               </w:rPr>
-              <w:t>{dd/mm/aaaa}</w:t>
+              <w:t>{</w:t>
+            </w:r>
+            <w:proofErr w:type="spellStart"/>
+            <w:r>
+              <w:rPr>
+                <w:rFonts w:cs="Arial"/>
+                <w:color w:val="FF0000"/>
+                <w:sz w:val="20"/>
+                <w:szCs w:val="20"/>
+              </w:rPr>
+              <w:t>dd</w:t>
+            </w:r>
+            <w:proofErr w:type="spellEnd"/>
+            <w:r>
+              <w:rPr>
+                <w:rFonts w:cs="Arial"/>
+                <w:color w:val="FF0000"/>
+                <w:sz w:val="20"/>
+                <w:szCs w:val="20"/>
+              </w:rPr>
+              <w:t>/mm/</w:t>
+            </w:r>
+            <w:proofErr w:type="spellStart"/>
+            <w:r>
+              <w:rPr>
+                <w:rFonts w:cs="Arial"/>
+                <w:color w:val="FF0000"/>
+                <w:sz w:val="20"/>
+                <w:szCs w:val="20"/>
+              </w:rPr>
+              <w:t>aaaa</w:t>
+            </w:r>
+            <w:proofErr w:type="spellEnd"/>
+            <w:r>
+              <w:rPr>
+                <w:rFonts w:cs="Arial"/>
+                <w:color w:val="FF0000"/>
+                <w:sz w:val="20"/>
+                <w:szCs w:val="20"/>
+              </w:rPr>
+              <w:t>}</w:t>
             </w:r>
           </w:p>
         </w:tc>
@@ -4409,12 +4657,8 @@
       </w:r>
     </w:p>
     <w:sectPr>
-      <w:headerReference w:type="even" r:id="rId7"/>
-      <w:headerReference w:type="default" r:id="rId8"/>
-      <w:footerReference w:type="even" r:id="rId9"/>
-      <w:footerReference w:type="default" r:id="rId10"/>
-      <w:headerReference w:type="first" r:id="rId11"/>
-      <w:footerReference w:type="first" r:id="rId12"/>
+      <w:headerReference w:type="default" r:id="rId7"/>
+      <w:footerReference w:type="default" r:id="rId8"/>
       <w:pgSz w:w="12242" w:h="15842" w:code="1"/>
       <w:pgMar w:top="1077" w:right="1077" w:bottom="1418" w:left="1701" w:header="720" w:footer="720" w:gutter="0"/>
       <w:cols w:space="708"/>
@@ -4445,16 +4689,6 @@
 
 <file path=word/footer1.xml><?xml version="1.0" encoding="utf-8"?>
 <w:ftr xmlns:wpc="http://schemas.microsoft.com/office/word/2010/wordprocessingCanvas" xmlns:mc="http://schemas.openxmlformats.org/markup-compatibility/2006" xmlns:o="urn:schemas-microsoft-com:office:office" xmlns:r="http://schemas.openxmlformats.org/officeDocument/2006/relationships" xmlns:m="http://schemas.openxmlformats.org/officeDocument/2006/math" xmlns:v="urn:schemas-microsoft-com:vml" xmlns:wp14="http://schemas.microsoft.com/office/word/2010/wordprocessingDrawing" xmlns:wp="http://schemas.openxmlformats.org/drawingml/2006/wordprocessingDrawing" xmlns:w10="urn:schemas-microsoft-com:office:word" xmlns:w="http://schemas.openxmlformats.org/wordprocessingml/2006/main" xmlns:w14="http://schemas.microsoft.com/office/word/2010/wordml" xmlns:w15="http://schemas.microsoft.com/office/word/2012/wordml" xmlns:wpg="http://schemas.microsoft.com/office/word/2010/wordprocessingGroup" xmlns:wpi="http://schemas.microsoft.com/office/word/2010/wordprocessingInk" xmlns:wne="http://schemas.microsoft.com/office/word/2006/wordml" xmlns:wps="http://schemas.microsoft.com/office/word/2010/wordprocessingShape" mc:Ignorable="w14 w15 wp14">
-  <w:p>
-    <w:pPr>
-      <w:pStyle w:val="Piedepgina"/>
-    </w:pPr>
-  </w:p>
-</w:ftr>
-</file>
-
-<file path=word/footer2.xml><?xml version="1.0" encoding="utf-8"?>
-<w:ftr xmlns:wpc="http://schemas.microsoft.com/office/word/2010/wordprocessingCanvas" xmlns:mc="http://schemas.openxmlformats.org/markup-compatibility/2006" xmlns:o="urn:schemas-microsoft-com:office:office" xmlns:r="http://schemas.openxmlformats.org/officeDocument/2006/relationships" xmlns:m="http://schemas.openxmlformats.org/officeDocument/2006/math" xmlns:v="urn:schemas-microsoft-com:vml" xmlns:wp14="http://schemas.microsoft.com/office/word/2010/wordprocessingDrawing" xmlns:wp="http://schemas.openxmlformats.org/drawingml/2006/wordprocessingDrawing" xmlns:w10="urn:schemas-microsoft-com:office:word" xmlns:w="http://schemas.openxmlformats.org/wordprocessingml/2006/main" xmlns:w14="http://schemas.microsoft.com/office/word/2010/wordml" xmlns:w15="http://schemas.microsoft.com/office/word/2012/wordml" xmlns:wpg="http://schemas.microsoft.com/office/word/2010/wordprocessingGroup" xmlns:wpi="http://schemas.microsoft.com/office/word/2010/wordprocessingInk" xmlns:wne="http://schemas.microsoft.com/office/word/2006/wordml" xmlns:wps="http://schemas.microsoft.com/office/word/2010/wordprocessingShape" mc:Ignorable="w14 w15 wp14">
   <w:tbl>
     <w:tblPr>
       <w:tblW w:w="9486" w:type="dxa"/>
@@ -4474,12 +4708,6 @@
       <w:gridCol w:w="2358"/>
     </w:tblGrid>
     <w:tr>
-      <w:tblPrEx>
-        <w:tblCellMar>
-          <w:top w:w="0" w:type="dxa"/>
-          <w:bottom w:w="0" w:type="dxa"/>
-        </w:tblCellMar>
-      </w:tblPrEx>
       <w:tc>
         <w:tcPr>
           <w:tcW w:w="7128" w:type="dxa"/>
@@ -4624,7 +4852,7 @@
               <w:sz w:val="20"/>
               <w:szCs w:val="20"/>
             </w:rPr>
-            <w:t>1</w:t>
+            <w:t>2</w:t>
           </w:r>
           <w:r>
             <w:rPr>
@@ -4701,16 +4929,6 @@
 </w:ftr>
 </file>
 
-<file path=word/footer3.xml><?xml version="1.0" encoding="utf-8"?>
-<w:ftr xmlns:wpc="http://schemas.microsoft.com/office/word/2010/wordprocessingCanvas" xmlns:mc="http://schemas.openxmlformats.org/markup-compatibility/2006" xmlns:o="urn:schemas-microsoft-com:office:office" xmlns:r="http://schemas.openxmlformats.org/officeDocument/2006/relationships" xmlns:m="http://schemas.openxmlformats.org/officeDocument/2006/math" xmlns:v="urn:schemas-microsoft-com:vml" xmlns:wp14="http://schemas.microsoft.com/office/word/2010/wordprocessingDrawing" xmlns:wp="http://schemas.openxmlformats.org/drawingml/2006/wordprocessingDrawing" xmlns:w10="urn:schemas-microsoft-com:office:word" xmlns:w="http://schemas.openxmlformats.org/wordprocessingml/2006/main" xmlns:w14="http://schemas.microsoft.com/office/word/2010/wordml" xmlns:w15="http://schemas.microsoft.com/office/word/2012/wordml" xmlns:wpg="http://schemas.microsoft.com/office/word/2010/wordprocessingGroup" xmlns:wpi="http://schemas.microsoft.com/office/word/2010/wordprocessingInk" xmlns:wne="http://schemas.microsoft.com/office/word/2006/wordml" xmlns:wps="http://schemas.microsoft.com/office/word/2010/wordprocessingShape" mc:Ignorable="w14 w15 wp14">
-  <w:p>
-    <w:pPr>
-      <w:pStyle w:val="Piedepgina"/>
-    </w:pPr>
-  </w:p>
-</w:ftr>
-</file>
-
 <file path=word/footnotes.xml><?xml version="1.0" encoding="utf-8"?>
 <w:footnotes xmlns:wpc="http://schemas.microsoft.com/office/word/2010/wordprocessingCanvas" xmlns:mc="http://schemas.openxmlformats.org/markup-compatibility/2006" xmlns:o="urn:schemas-microsoft-com:office:office" xmlns:r="http://schemas.openxmlformats.org/officeDocument/2006/relationships" xmlns:m="http://schemas.openxmlformats.org/officeDocument/2006/math" xmlns:v="urn:schemas-microsoft-com:vml" xmlns:wp14="http://schemas.microsoft.com/office/word/2010/wordprocessingDrawing" xmlns:wp="http://schemas.openxmlformats.org/drawingml/2006/wordprocessingDrawing" xmlns:w10="urn:schemas-microsoft-com:office:word" xmlns:w="http://schemas.openxmlformats.org/wordprocessingml/2006/main" xmlns:w14="http://schemas.microsoft.com/office/word/2010/wordml" xmlns:w15="http://schemas.microsoft.com/office/word/2012/wordml" xmlns:wpg="http://schemas.microsoft.com/office/word/2010/wordprocessingGroup" xmlns:wpi="http://schemas.microsoft.com/office/word/2010/wordprocessingInk" xmlns:wne="http://schemas.microsoft.com/office/word/2006/wordml" xmlns:wps="http://schemas.microsoft.com/office/word/2010/wordprocessingShape" mc:Ignorable="w14 w15 wp14">
   <w:footnote w:type="separator" w:id="-1">
@@ -4732,19 +4950,9 @@
 
 <file path=word/header1.xml><?xml version="1.0" encoding="utf-8"?>
 <w:hdr xmlns:wpc="http://schemas.microsoft.com/office/word/2010/wordprocessingCanvas" xmlns:mc="http://schemas.openxmlformats.org/markup-compatibility/2006" xmlns:o="urn:schemas-microsoft-com:office:office" xmlns:r="http://schemas.openxmlformats.org/officeDocument/2006/relationships" xmlns:m="http://schemas.openxmlformats.org/officeDocument/2006/math" xmlns:v="urn:schemas-microsoft-com:vml" xmlns:wp14="http://schemas.microsoft.com/office/word/2010/wordprocessingDrawing" xmlns:wp="http://schemas.openxmlformats.org/drawingml/2006/wordprocessingDrawing" xmlns:w10="urn:schemas-microsoft-com:office:word" xmlns:w="http://schemas.openxmlformats.org/wordprocessingml/2006/main" xmlns:w14="http://schemas.microsoft.com/office/word/2010/wordml" xmlns:w15="http://schemas.microsoft.com/office/word/2012/wordml" xmlns:wpg="http://schemas.microsoft.com/office/word/2010/wordprocessingGroup" xmlns:wpi="http://schemas.microsoft.com/office/word/2010/wordprocessingInk" xmlns:wne="http://schemas.microsoft.com/office/word/2006/wordml" xmlns:wps="http://schemas.microsoft.com/office/word/2010/wordprocessingShape" mc:Ignorable="w14 w15 wp14">
-  <w:p>
-    <w:pPr>
-      <w:pStyle w:val="Encabezado"/>
-    </w:pPr>
-  </w:p>
-</w:hdr>
-</file>
-
-<file path=word/header2.xml><?xml version="1.0" encoding="utf-8"?>
-<w:hdr xmlns:wpc="http://schemas.microsoft.com/office/word/2010/wordprocessingCanvas" xmlns:mc="http://schemas.openxmlformats.org/markup-compatibility/2006" xmlns:o="urn:schemas-microsoft-com:office:office" xmlns:r="http://schemas.openxmlformats.org/officeDocument/2006/relationships" xmlns:m="http://schemas.openxmlformats.org/officeDocument/2006/math" xmlns:v="urn:schemas-microsoft-com:vml" xmlns:wp14="http://schemas.microsoft.com/office/word/2010/wordprocessingDrawing" xmlns:wp="http://schemas.openxmlformats.org/drawingml/2006/wordprocessingDrawing" xmlns:w10="urn:schemas-microsoft-com:office:word" xmlns:w="http://schemas.openxmlformats.org/wordprocessingml/2006/main" xmlns:w14="http://schemas.microsoft.com/office/word/2010/wordml" xmlns:w15="http://schemas.microsoft.com/office/word/2012/wordml" xmlns:wpg="http://schemas.microsoft.com/office/word/2010/wordprocessingGroup" xmlns:wpi="http://schemas.microsoft.com/office/word/2010/wordprocessingInk" xmlns:wne="http://schemas.microsoft.com/office/word/2006/wordml" xmlns:wps="http://schemas.microsoft.com/office/word/2010/wordprocessingShape" mc:Ignorable="w14 w15 wp14">
   <w:tbl>
     <w:tblPr>
-      <w:tblW w:w="9499" w:type="dxa"/>
+      <w:tblW w:w="9684" w:type="dxa"/>
       <w:tblInd w:w="-50" w:type="dxa"/>
       <w:tblLayout w:type="fixed"/>
       <w:tblCellMar>
@@ -4754,22 +4962,16 @@
       <w:tblLook w:val="0000" w:firstRow="0" w:lastRow="0" w:firstColumn="0" w:lastColumn="0" w:noHBand="0" w:noVBand="0"/>
     </w:tblPr>
     <w:tblGrid>
-      <w:gridCol w:w="600"/>
-      <w:gridCol w:w="8899"/>
+      <w:gridCol w:w="1038"/>
+      <w:gridCol w:w="8646"/>
     </w:tblGrid>
     <w:tr>
-      <w:tblPrEx>
-        <w:tblCellMar>
-          <w:top w:w="0" w:type="dxa"/>
-          <w:bottom w:w="0" w:type="dxa"/>
-        </w:tblCellMar>
-      </w:tblPrEx>
       <w:trPr>
-        <w:trHeight w:val="536"/>
+        <w:trHeight w:val="848"/>
       </w:trPr>
       <w:tc>
         <w:tcPr>
-          <w:tcW w:w="600" w:type="dxa"/>
+          <w:tcW w:w="1038" w:type="dxa"/>
           <w:tcBorders>
             <w:top w:val="single" w:sz="4" w:space="0" w:color="auto"/>
             <w:left w:val="single" w:sz="4" w:space="0" w:color="auto"/>
@@ -4789,13 +4991,65 @@
             </w:rPr>
           </w:pPr>
           <w:r>
-            <w:t>LOGO</w:t>
+            <w:rPr>
+              <w:noProof/>
+              <w:lang w:val="es-PE" w:eastAsia="es-PE"/>
+            </w:rPr>
+            <w:drawing>
+              <wp:inline distT="0" distB="0" distL="0" distR="0" wp14:anchorId="294DF457" wp14:editId="2EA36D85">
+                <wp:extent cx="657225" cy="474345"/>
+                <wp:effectExtent l="0" t="0" r="9525" b="1905"/>
+                <wp:docPr id="5" name="1 Imagen"/>
+                <wp:cNvGraphicFramePr>
+                  <a:graphicFrameLocks xmlns:a="http://schemas.openxmlformats.org/drawingml/2006/main" noChangeAspect="1"/>
+                </wp:cNvGraphicFramePr>
+                <a:graphic xmlns:a="http://schemas.openxmlformats.org/drawingml/2006/main">
+                  <a:graphicData uri="http://schemas.openxmlformats.org/drawingml/2006/picture">
+                    <pic:pic xmlns:pic="http://schemas.openxmlformats.org/drawingml/2006/picture">
+                      <pic:nvPicPr>
+                        <pic:cNvPr id="2" name="1 Imagen"/>
+                        <pic:cNvPicPr>
+                          <a:picLocks noChangeAspect="1"/>
+                        </pic:cNvPicPr>
+                      </pic:nvPicPr>
+                      <pic:blipFill>
+                        <a:blip r:embed="rId1" cstate="print">
+                          <a:extLst>
+                            <a:ext uri="{28A0092B-C50C-407E-A947-70E740481C1C}">
+                              <a14:useLocalDpi xmlns:a14="http://schemas.microsoft.com/office/drawing/2010/main" val="0"/>
+                            </a:ext>
+                          </a:extLst>
+                        </a:blip>
+                        <a:srcRect/>
+                        <a:stretch>
+                          <a:fillRect/>
+                        </a:stretch>
+                      </pic:blipFill>
+                      <pic:spPr bwMode="auto">
+                        <a:xfrm>
+                          <a:off x="0" y="0"/>
+                          <a:ext cx="664435" cy="479549"/>
+                        </a:xfrm>
+                        <a:prstGeom prst="rect">
+                          <a:avLst/>
+                        </a:prstGeom>
+                        <a:noFill/>
+                        <a:ln>
+                          <a:noFill/>
+                        </a:ln>
+                        <a:extLst/>
+                      </pic:spPr>
+                    </pic:pic>
+                  </a:graphicData>
+                </a:graphic>
+              </wp:inline>
+            </w:drawing>
           </w:r>
         </w:p>
       </w:tc>
       <w:tc>
         <w:tcPr>
-          <w:tcW w:w="8899" w:type="dxa"/>
+          <w:tcW w:w="8646" w:type="dxa"/>
           <w:tcBorders>
             <w:top w:val="single" w:sz="4" w:space="0" w:color="auto"/>
             <w:bottom w:val="single" w:sz="4" w:space="0" w:color="auto"/>
@@ -4809,8 +5063,8 @@
             <w:rPr>
               <w:rFonts w:cs="Arial"/>
               <w:b/>
-              <w:sz w:val="16"/>
-              <w:szCs w:val="16"/>
+              <w:sz w:val="28"/>
+              <w:szCs w:val="28"/>
               <w14:shadow w14:blurRad="50800" w14:dist="38100" w14:dir="2700000" w14:sx="100000" w14:sy="100000" w14:kx="0" w14:ky="0" w14:algn="tl">
                 <w14:srgbClr w14:val="000000">
                   <w14:alpha w14:val="60000"/>
@@ -4822,58 +5076,29 @@
             <w:rPr>
               <w:rFonts w:cs="Arial"/>
               <w:b/>
-              <w:sz w:val="16"/>
-              <w:szCs w:val="16"/>
+              <w:sz w:val="28"/>
+              <w:szCs w:val="28"/>
               <w14:shadow w14:blurRad="50800" w14:dist="38100" w14:dir="2700000" w14:sx="100000" w14:sy="100000" w14:kx="0" w14:ky="0" w14:algn="tl">
                 <w14:srgbClr w14:val="000000">
                   <w14:alpha w14:val="60000"/>
                 </w14:srgbClr>
               </w14:shadow>
             </w:rPr>
-            <w:t>F-</w:t>
+            <w:t xml:space="preserve">ASCR </w:t>
           </w:r>
           <w:r>
             <w:rPr>
               <w:rFonts w:cs="Arial"/>
               <w:b/>
-              <w:sz w:val="16"/>
-              <w:szCs w:val="16"/>
+              <w:sz w:val="28"/>
+              <w:szCs w:val="28"/>
               <w14:shadow w14:blurRad="50800" w14:dist="38100" w14:dir="2700000" w14:sx="100000" w14:sy="100000" w14:kx="0" w14:ky="0" w14:algn="tl">
                 <w14:srgbClr w14:val="000000">
                   <w14:alpha w14:val="60000"/>
                 </w14:srgbClr>
               </w14:shadow>
             </w:rPr>
-            <w:t>R10</w:t>
-          </w:r>
-          <w:r>
-            <w:rPr>
-              <w:rFonts w:cs="Arial"/>
-              <w:b/>
-              <w:sz w:val="16"/>
-              <w:szCs w:val="16"/>
-              <w:lang w:val="es-PE"/>
-              <w14:shadow w14:blurRad="50800" w14:dist="38100" w14:dir="2700000" w14:sx="100000" w14:sy="100000" w14:kx="0" w14:ky="0" w14:algn="tl">
-                <w14:srgbClr w14:val="000000">
-                  <w14:alpha w14:val="60000"/>
-                </w14:srgbClr>
-              </w14:shadow>
-            </w:rPr>
-            <w:t xml:space="preserve"> </w:t>
-          </w:r>
-          <w:r>
-            <w:rPr>
-              <w:rFonts w:cs="Arial"/>
-              <w:b/>
-              <w:sz w:val="16"/>
-              <w:szCs w:val="16"/>
-              <w14:shadow w14:blurRad="50800" w14:dist="38100" w14:dir="2700000" w14:sx="100000" w14:sy="100000" w14:kx="0" w14:ky="0" w14:algn="tl">
-                <w14:srgbClr w14:val="000000">
-                  <w14:alpha w14:val="60000"/>
-                </w14:srgbClr>
-              </w14:shadow>
-            </w:rPr>
-            <w:t>ACTA DE REUNION</w:t>
+            <w:t>Acta de Solicitud de Cambios a Requerimientos</w:t>
           </w:r>
         </w:p>
       </w:tc>
@@ -4887,19 +5112,9 @@
 </w:hdr>
 </file>
 
-<file path=word/header3.xml><?xml version="1.0" encoding="utf-8"?>
-<w:hdr xmlns:wpc="http://schemas.microsoft.com/office/word/2010/wordprocessingCanvas" xmlns:mc="http://schemas.openxmlformats.org/markup-compatibility/2006" xmlns:o="urn:schemas-microsoft-com:office:office" xmlns:r="http://schemas.openxmlformats.org/officeDocument/2006/relationships" xmlns:m="http://schemas.openxmlformats.org/officeDocument/2006/math" xmlns:v="urn:schemas-microsoft-com:vml" xmlns:wp14="http://schemas.microsoft.com/office/word/2010/wordprocessingDrawing" xmlns:wp="http://schemas.openxmlformats.org/drawingml/2006/wordprocessingDrawing" xmlns:w10="urn:schemas-microsoft-com:office:word" xmlns:w="http://schemas.openxmlformats.org/wordprocessingml/2006/main" xmlns:w14="http://schemas.microsoft.com/office/word/2010/wordml" xmlns:w15="http://schemas.microsoft.com/office/word/2012/wordml" xmlns:wpg="http://schemas.microsoft.com/office/word/2010/wordprocessingGroup" xmlns:wpi="http://schemas.microsoft.com/office/word/2010/wordprocessingInk" xmlns:wne="http://schemas.microsoft.com/office/word/2006/wordml" xmlns:wps="http://schemas.microsoft.com/office/word/2010/wordprocessingShape" mc:Ignorable="w14 w15 wp14">
-  <w:p>
-    <w:pPr>
-      <w:pStyle w:val="Encabezado"/>
-    </w:pPr>
-  </w:p>
-</w:hdr>
-</file>
-
 <file path=word/numbering.xml><?xml version="1.0" encoding="utf-8"?>
 <w:numbering xmlns:wpc="http://schemas.microsoft.com/office/word/2010/wordprocessingCanvas" xmlns:mc="http://schemas.openxmlformats.org/markup-compatibility/2006" xmlns:o="urn:schemas-microsoft-com:office:office" xmlns:r="http://schemas.openxmlformats.org/officeDocument/2006/relationships" xmlns:m="http://schemas.openxmlformats.org/officeDocument/2006/math" xmlns:v="urn:schemas-microsoft-com:vml" xmlns:wp14="http://schemas.microsoft.com/office/word/2010/wordprocessingDrawing" xmlns:wp="http://schemas.openxmlformats.org/drawingml/2006/wordprocessingDrawing" xmlns:w10="urn:schemas-microsoft-com:office:word" xmlns:w="http://schemas.openxmlformats.org/wordprocessingml/2006/main" xmlns:w14="http://schemas.microsoft.com/office/word/2010/wordml" xmlns:w15="http://schemas.microsoft.com/office/word/2012/wordml" xmlns:wpg="http://schemas.microsoft.com/office/word/2010/wordprocessingGroup" xmlns:wpi="http://schemas.microsoft.com/office/word/2010/wordprocessingInk" xmlns:wne="http://schemas.microsoft.com/office/word/2006/wordml" xmlns:wps="http://schemas.microsoft.com/office/word/2010/wordprocessingShape" mc:Ignorable="w14 w15 wp14">
-  <w:abstractNum w:abstractNumId="0" w15:restartNumberingAfterBreak="0">
+  <w:abstractNum w:abstractNumId="0">
     <w:nsid w:val="005863B2"/>
     <w:multiLevelType w:val="hybridMultilevel"/>
     <w:tmpl w:val="2B3E43D2"/>
@@ -5015,7 +5230,7 @@
       </w:pPr>
     </w:lvl>
   </w:abstractNum>
-  <w:abstractNum w:abstractNumId="1" w15:restartNumberingAfterBreak="0">
+  <w:abstractNum w:abstractNumId="1">
     <w:nsid w:val="013748B3"/>
     <w:multiLevelType w:val="hybridMultilevel"/>
     <w:tmpl w:val="FCA6FD46"/>
@@ -5131,7 +5346,7 @@
       </w:pPr>
     </w:lvl>
   </w:abstractNum>
-  <w:abstractNum w:abstractNumId="2" w15:restartNumberingAfterBreak="0">
+  <w:abstractNum w:abstractNumId="2">
     <w:nsid w:val="02B474C6"/>
     <w:multiLevelType w:val="hybridMultilevel"/>
     <w:tmpl w:val="B6B02E4A"/>
@@ -5271,11 +5486,11 @@
       </w:rPr>
     </w:lvl>
   </w:abstractNum>
-  <w:abstractNum w:abstractNumId="3" w15:restartNumberingAfterBreak="0">
+  <w:abstractNum w:abstractNumId="3">
     <w:nsid w:val="03A4512E"/>
     <w:multiLevelType w:val="hybridMultilevel"/>
     <w:tmpl w:val="2C08BA6E"/>
-    <w:lvl w:ilvl="0">
+    <w:lvl w:ilvl="0" w:tplc="B4186E62">
       <w:numFmt w:val="bullet"/>
       <w:lvlText w:val="-"/>
       <w:lvlJc w:val="left"/>
@@ -5289,7 +5504,7 @@
         <w:rFonts w:ascii="Times New Roman" w:eastAsia="Times New Roman" w:hAnsi="Times New Roman" w:cs="Times New Roman" w:hint="default"/>
       </w:rPr>
     </w:lvl>
-    <w:lvl w:ilvl="1" w:tentative="1">
+    <w:lvl w:ilvl="1" w:tplc="3F5AD986" w:tentative="1">
       <w:start w:val="1"/>
       <w:numFmt w:val="bullet"/>
       <w:lvlText w:val="o"/>
@@ -5304,7 +5519,7 @@
         <w:rFonts w:ascii="Courier New" w:hAnsi="Courier New" w:hint="default"/>
       </w:rPr>
     </w:lvl>
-    <w:lvl w:ilvl="2" w:tentative="1">
+    <w:lvl w:ilvl="2" w:tplc="778A7DFE" w:tentative="1">
       <w:start w:val="1"/>
       <w:numFmt w:val="bullet"/>
       <w:lvlText w:val=""/>
@@ -5319,7 +5534,7 @@
         <w:rFonts w:ascii="Wingdings" w:hAnsi="Wingdings" w:hint="default"/>
       </w:rPr>
     </w:lvl>
-    <w:lvl w:ilvl="3" w:tentative="1">
+    <w:lvl w:ilvl="3" w:tplc="0F54815E" w:tentative="1">
       <w:start w:val="1"/>
       <w:numFmt w:val="bullet"/>
       <w:lvlText w:val=""/>
@@ -5334,7 +5549,7 @@
         <w:rFonts w:ascii="Symbol" w:hAnsi="Symbol" w:hint="default"/>
       </w:rPr>
     </w:lvl>
-    <w:lvl w:ilvl="4" w:tentative="1">
+    <w:lvl w:ilvl="4" w:tplc="7C6EE592" w:tentative="1">
       <w:start w:val="1"/>
       <w:numFmt w:val="bullet"/>
       <w:lvlText w:val="o"/>
@@ -5349,7 +5564,7 @@
         <w:rFonts w:ascii="Courier New" w:hAnsi="Courier New" w:hint="default"/>
       </w:rPr>
     </w:lvl>
-    <w:lvl w:ilvl="5" w:tentative="1">
+    <w:lvl w:ilvl="5" w:tplc="B59A6E2C" w:tentative="1">
       <w:start w:val="1"/>
       <w:numFmt w:val="bullet"/>
       <w:lvlText w:val=""/>
@@ -5364,7 +5579,7 @@
         <w:rFonts w:ascii="Wingdings" w:hAnsi="Wingdings" w:hint="default"/>
       </w:rPr>
     </w:lvl>
-    <w:lvl w:ilvl="6" w:tentative="1">
+    <w:lvl w:ilvl="6" w:tplc="F134E7B0" w:tentative="1">
       <w:start w:val="1"/>
       <w:numFmt w:val="bullet"/>
       <w:lvlText w:val=""/>
@@ -5379,7 +5594,7 @@
         <w:rFonts w:ascii="Symbol" w:hAnsi="Symbol" w:hint="default"/>
       </w:rPr>
     </w:lvl>
-    <w:lvl w:ilvl="7" w:tentative="1">
+    <w:lvl w:ilvl="7" w:tplc="FB8E1C4C" w:tentative="1">
       <w:start w:val="1"/>
       <w:numFmt w:val="bullet"/>
       <w:lvlText w:val="o"/>
@@ -5394,7 +5609,7 @@
         <w:rFonts w:ascii="Courier New" w:hAnsi="Courier New" w:hint="default"/>
       </w:rPr>
     </w:lvl>
-    <w:lvl w:ilvl="8" w:tentative="1">
+    <w:lvl w:ilvl="8" w:tplc="DC401C16" w:tentative="1">
       <w:start w:val="1"/>
       <w:numFmt w:val="bullet"/>
       <w:lvlText w:val=""/>
@@ -5410,7 +5625,7 @@
       </w:rPr>
     </w:lvl>
   </w:abstractNum>
-  <w:abstractNum w:abstractNumId="4" w15:restartNumberingAfterBreak="0">
+  <w:abstractNum w:abstractNumId="4">
     <w:nsid w:val="04863BFF"/>
     <w:multiLevelType w:val="hybridMultilevel"/>
     <w:tmpl w:val="4D504836"/>
@@ -5550,7 +5765,7 @@
       </w:rPr>
     </w:lvl>
   </w:abstractNum>
-  <w:abstractNum w:abstractNumId="5" w15:restartNumberingAfterBreak="0">
+  <w:abstractNum w:abstractNumId="5">
     <w:nsid w:val="05A6648E"/>
     <w:multiLevelType w:val="hybridMultilevel"/>
     <w:tmpl w:val="1756B200"/>
@@ -5689,11 +5904,11 @@
       </w:rPr>
     </w:lvl>
   </w:abstractNum>
-  <w:abstractNum w:abstractNumId="6" w15:restartNumberingAfterBreak="0">
+  <w:abstractNum w:abstractNumId="6">
     <w:nsid w:val="06AE01F2"/>
     <w:multiLevelType w:val="hybridMultilevel"/>
     <w:tmpl w:val="65CEF874"/>
-    <w:lvl w:ilvl="0">
+    <w:lvl w:ilvl="0" w:tplc="47AAD788">
       <w:start w:val="1"/>
       <w:numFmt w:val="bullet"/>
       <w:lvlText w:val=""/>
@@ -5708,7 +5923,7 @@
         <w:rFonts w:ascii="Symbol" w:hAnsi="Symbol" w:hint="default"/>
       </w:rPr>
     </w:lvl>
-    <w:lvl w:ilvl="1" w:tentative="1">
+    <w:lvl w:ilvl="1" w:tplc="3E1AE212" w:tentative="1">
       <w:start w:val="1"/>
       <w:numFmt w:val="bullet"/>
       <w:lvlText w:val="o"/>
@@ -5723,7 +5938,7 @@
         <w:rFonts w:ascii="Courier New" w:hAnsi="Courier New" w:hint="default"/>
       </w:rPr>
     </w:lvl>
-    <w:lvl w:ilvl="2" w:tentative="1">
+    <w:lvl w:ilvl="2" w:tplc="6876FF96" w:tentative="1">
       <w:start w:val="1"/>
       <w:numFmt w:val="bullet"/>
       <w:lvlText w:val=""/>
@@ -5738,7 +5953,7 @@
         <w:rFonts w:ascii="Wingdings" w:hAnsi="Wingdings" w:hint="default"/>
       </w:rPr>
     </w:lvl>
-    <w:lvl w:ilvl="3" w:tentative="1">
+    <w:lvl w:ilvl="3" w:tplc="B2202562" w:tentative="1">
       <w:start w:val="1"/>
       <w:numFmt w:val="bullet"/>
       <w:lvlText w:val=""/>
@@ -5753,7 +5968,7 @@
         <w:rFonts w:ascii="Symbol" w:hAnsi="Symbol" w:hint="default"/>
       </w:rPr>
     </w:lvl>
-    <w:lvl w:ilvl="4" w:tentative="1">
+    <w:lvl w:ilvl="4" w:tplc="79DE9F84" w:tentative="1">
       <w:start w:val="1"/>
       <w:numFmt w:val="bullet"/>
       <w:lvlText w:val="o"/>
@@ -5768,7 +5983,7 @@
         <w:rFonts w:ascii="Courier New" w:hAnsi="Courier New" w:hint="default"/>
       </w:rPr>
     </w:lvl>
-    <w:lvl w:ilvl="5" w:tentative="1">
+    <w:lvl w:ilvl="5" w:tplc="30EEA5C6" w:tentative="1">
       <w:start w:val="1"/>
       <w:numFmt w:val="bullet"/>
       <w:lvlText w:val=""/>
@@ -5783,7 +5998,7 @@
         <w:rFonts w:ascii="Wingdings" w:hAnsi="Wingdings" w:hint="default"/>
       </w:rPr>
     </w:lvl>
-    <w:lvl w:ilvl="6" w:tentative="1">
+    <w:lvl w:ilvl="6" w:tplc="11CABD34" w:tentative="1">
       <w:start w:val="1"/>
       <w:numFmt w:val="bullet"/>
       <w:lvlText w:val=""/>
@@ -5798,7 +6013,7 @@
         <w:rFonts w:ascii="Symbol" w:hAnsi="Symbol" w:hint="default"/>
       </w:rPr>
     </w:lvl>
-    <w:lvl w:ilvl="7" w:tentative="1">
+    <w:lvl w:ilvl="7" w:tplc="11AAEB84" w:tentative="1">
       <w:start w:val="1"/>
       <w:numFmt w:val="bullet"/>
       <w:lvlText w:val="o"/>
@@ -5813,7 +6028,7 @@
         <w:rFonts w:ascii="Courier New" w:hAnsi="Courier New" w:hint="default"/>
       </w:rPr>
     </w:lvl>
-    <w:lvl w:ilvl="8" w:tentative="1">
+    <w:lvl w:ilvl="8" w:tplc="B920AF80" w:tentative="1">
       <w:start w:val="1"/>
       <w:numFmt w:val="bullet"/>
       <w:lvlText w:val=""/>
@@ -5829,7 +6044,7 @@
       </w:rPr>
     </w:lvl>
   </w:abstractNum>
-  <w:abstractNum w:abstractNumId="7" w15:restartNumberingAfterBreak="0">
+  <w:abstractNum w:abstractNumId="7">
     <w:nsid w:val="09B87C6C"/>
     <w:multiLevelType w:val="singleLevel"/>
     <w:tmpl w:val="0C090001"/>
@@ -5849,7 +6064,7 @@
       </w:rPr>
     </w:lvl>
   </w:abstractNum>
-  <w:abstractNum w:abstractNumId="8" w15:restartNumberingAfterBreak="0">
+  <w:abstractNum w:abstractNumId="8">
     <w:nsid w:val="0AED5844"/>
     <w:multiLevelType w:val="hybridMultilevel"/>
     <w:tmpl w:val="CF44FE2A"/>
@@ -5962,7 +6177,7 @@
       </w:pPr>
     </w:lvl>
   </w:abstractNum>
-  <w:abstractNum w:abstractNumId="9" w15:restartNumberingAfterBreak="0">
+  <w:abstractNum w:abstractNumId="9">
     <w:nsid w:val="0CB35A75"/>
     <w:multiLevelType w:val="hybridMultilevel"/>
     <w:tmpl w:val="10E44BC4"/>
@@ -6075,11 +6290,11 @@
       </w:pPr>
     </w:lvl>
   </w:abstractNum>
-  <w:abstractNum w:abstractNumId="10" w15:restartNumberingAfterBreak="0">
+  <w:abstractNum w:abstractNumId="10">
     <w:nsid w:val="16C71096"/>
     <w:multiLevelType w:val="hybridMultilevel"/>
     <w:tmpl w:val="00C61CC6"/>
-    <w:lvl w:ilvl="0">
+    <w:lvl w:ilvl="0" w:tplc="50182C56">
       <w:start w:val="1"/>
       <w:numFmt w:val="bullet"/>
       <w:lvlText w:val=""/>
@@ -6094,7 +6309,7 @@
         <w:rFonts w:ascii="Symbol" w:hAnsi="Symbol" w:hint="default"/>
       </w:rPr>
     </w:lvl>
-    <w:lvl w:ilvl="1" w:tentative="1">
+    <w:lvl w:ilvl="1" w:tplc="3C70F3AA" w:tentative="1">
       <w:start w:val="1"/>
       <w:numFmt w:val="bullet"/>
       <w:lvlText w:val="o"/>
@@ -6109,7 +6324,7 @@
         <w:rFonts w:ascii="Courier New" w:hAnsi="Courier New" w:hint="default"/>
       </w:rPr>
     </w:lvl>
-    <w:lvl w:ilvl="2" w:tentative="1">
+    <w:lvl w:ilvl="2" w:tplc="48626D52" w:tentative="1">
       <w:start w:val="1"/>
       <w:numFmt w:val="bullet"/>
       <w:lvlText w:val=""/>
@@ -6124,7 +6339,7 @@
         <w:rFonts w:ascii="Wingdings" w:hAnsi="Wingdings" w:hint="default"/>
       </w:rPr>
     </w:lvl>
-    <w:lvl w:ilvl="3" w:tentative="1">
+    <w:lvl w:ilvl="3" w:tplc="4EAC74D2" w:tentative="1">
       <w:start w:val="1"/>
       <w:numFmt w:val="bullet"/>
       <w:lvlText w:val=""/>
@@ -6139,7 +6354,7 @@
         <w:rFonts w:ascii="Symbol" w:hAnsi="Symbol" w:hint="default"/>
       </w:rPr>
     </w:lvl>
-    <w:lvl w:ilvl="4" w:tentative="1">
+    <w:lvl w:ilvl="4" w:tplc="2FAC3256" w:tentative="1">
       <w:start w:val="1"/>
       <w:numFmt w:val="bullet"/>
       <w:lvlText w:val="o"/>
@@ -6154,7 +6369,7 @@
         <w:rFonts w:ascii="Courier New" w:hAnsi="Courier New" w:hint="default"/>
       </w:rPr>
     </w:lvl>
-    <w:lvl w:ilvl="5" w:tentative="1">
+    <w:lvl w:ilvl="5" w:tplc="5C0CAE20" w:tentative="1">
       <w:start w:val="1"/>
       <w:numFmt w:val="bullet"/>
       <w:lvlText w:val=""/>
@@ -6169,7 +6384,7 @@
         <w:rFonts w:ascii="Wingdings" w:hAnsi="Wingdings" w:hint="default"/>
       </w:rPr>
     </w:lvl>
-    <w:lvl w:ilvl="6" w:tentative="1">
+    <w:lvl w:ilvl="6" w:tplc="946ECDA2" w:tentative="1">
       <w:start w:val="1"/>
       <w:numFmt w:val="bullet"/>
       <w:lvlText w:val=""/>
@@ -6184,7 +6399,7 @@
         <w:rFonts w:ascii="Symbol" w:hAnsi="Symbol" w:hint="default"/>
       </w:rPr>
     </w:lvl>
-    <w:lvl w:ilvl="7" w:tentative="1">
+    <w:lvl w:ilvl="7" w:tplc="5E16FB9E" w:tentative="1">
       <w:start w:val="1"/>
       <w:numFmt w:val="bullet"/>
       <w:lvlText w:val="o"/>
@@ -6199,7 +6414,7 @@
         <w:rFonts w:ascii="Courier New" w:hAnsi="Courier New" w:hint="default"/>
       </w:rPr>
     </w:lvl>
-    <w:lvl w:ilvl="8" w:tentative="1">
+    <w:lvl w:ilvl="8" w:tplc="646258C4" w:tentative="1">
       <w:start w:val="1"/>
       <w:numFmt w:val="bullet"/>
       <w:lvlText w:val=""/>
@@ -6215,7 +6430,7 @@
       </w:rPr>
     </w:lvl>
   </w:abstractNum>
-  <w:abstractNum w:abstractNumId="11" w15:restartNumberingAfterBreak="0">
+  <w:abstractNum w:abstractNumId="11">
     <w:nsid w:val="199C1DA5"/>
     <w:multiLevelType w:val="singleLevel"/>
     <w:tmpl w:val="0C0A000F"/>
@@ -6235,7 +6450,7 @@
       </w:rPr>
     </w:lvl>
   </w:abstractNum>
-  <w:abstractNum w:abstractNumId="12" w15:restartNumberingAfterBreak="0">
+  <w:abstractNum w:abstractNumId="12">
     <w:nsid w:val="1AB67C46"/>
     <w:multiLevelType w:val="multilevel"/>
     <w:tmpl w:val="1BC813B6"/>
@@ -6351,11 +6566,11 @@
       </w:pPr>
     </w:lvl>
   </w:abstractNum>
-  <w:abstractNum w:abstractNumId="13" w15:restartNumberingAfterBreak="0">
+  <w:abstractNum w:abstractNumId="13">
     <w:nsid w:val="1C3843F5"/>
     <w:multiLevelType w:val="hybridMultilevel"/>
     <w:tmpl w:val="9A1A767C"/>
-    <w:lvl w:ilvl="0">
+    <w:lvl w:ilvl="0" w:tplc="59AECF9A">
       <w:numFmt w:val="bullet"/>
       <w:lvlText w:val="-"/>
       <w:lvlJc w:val="left"/>
@@ -6369,7 +6584,7 @@
         <w:rFonts w:ascii="Times New Roman" w:eastAsia="Times New Roman" w:hAnsi="Times New Roman" w:cs="Times New Roman" w:hint="default"/>
       </w:rPr>
     </w:lvl>
-    <w:lvl w:ilvl="1" w:tentative="1">
+    <w:lvl w:ilvl="1" w:tplc="CC3E11C2" w:tentative="1">
       <w:start w:val="1"/>
       <w:numFmt w:val="bullet"/>
       <w:lvlText w:val="o"/>
@@ -6384,7 +6599,7 @@
         <w:rFonts w:ascii="Courier New" w:hAnsi="Courier New" w:hint="default"/>
       </w:rPr>
     </w:lvl>
-    <w:lvl w:ilvl="2" w:tentative="1">
+    <w:lvl w:ilvl="2" w:tplc="84066B94" w:tentative="1">
       <w:start w:val="1"/>
       <w:numFmt w:val="bullet"/>
       <w:lvlText w:val=""/>
@@ -6399,7 +6614,7 @@
         <w:rFonts w:ascii="Wingdings" w:hAnsi="Wingdings" w:hint="default"/>
       </w:rPr>
     </w:lvl>
-    <w:lvl w:ilvl="3" w:tentative="1">
+    <w:lvl w:ilvl="3" w:tplc="6E7E661C" w:tentative="1">
       <w:start w:val="1"/>
       <w:numFmt w:val="bullet"/>
       <w:lvlText w:val=""/>
@@ -6414,7 +6629,7 @@
         <w:rFonts w:ascii="Symbol" w:hAnsi="Symbol" w:hint="default"/>
       </w:rPr>
     </w:lvl>
-    <w:lvl w:ilvl="4" w:tentative="1">
+    <w:lvl w:ilvl="4" w:tplc="B344C228" w:tentative="1">
       <w:start w:val="1"/>
       <w:numFmt w:val="bullet"/>
       <w:lvlText w:val="o"/>
@@ -6429,7 +6644,7 @@
         <w:rFonts w:ascii="Courier New" w:hAnsi="Courier New" w:hint="default"/>
       </w:rPr>
     </w:lvl>
-    <w:lvl w:ilvl="5" w:tentative="1">
+    <w:lvl w:ilvl="5" w:tplc="347CFE2E" w:tentative="1">
       <w:start w:val="1"/>
       <w:numFmt w:val="bullet"/>
       <w:lvlText w:val=""/>
@@ -6444,7 +6659,7 @@
         <w:rFonts w:ascii="Wingdings" w:hAnsi="Wingdings" w:hint="default"/>
       </w:rPr>
     </w:lvl>
-    <w:lvl w:ilvl="6" w:tentative="1">
+    <w:lvl w:ilvl="6" w:tplc="F8DE1AD0" w:tentative="1">
       <w:start w:val="1"/>
       <w:numFmt w:val="bullet"/>
       <w:lvlText w:val=""/>
@@ -6459,7 +6674,7 @@
         <w:rFonts w:ascii="Symbol" w:hAnsi="Symbol" w:hint="default"/>
       </w:rPr>
     </w:lvl>
-    <w:lvl w:ilvl="7" w:tentative="1">
+    <w:lvl w:ilvl="7" w:tplc="1730F524" w:tentative="1">
       <w:start w:val="1"/>
       <w:numFmt w:val="bullet"/>
       <w:lvlText w:val="o"/>
@@ -6474,7 +6689,7 @@
         <w:rFonts w:ascii="Courier New" w:hAnsi="Courier New" w:hint="default"/>
       </w:rPr>
     </w:lvl>
-    <w:lvl w:ilvl="8" w:tentative="1">
+    <w:lvl w:ilvl="8" w:tplc="1E5C3522" w:tentative="1">
       <w:start w:val="1"/>
       <w:numFmt w:val="bullet"/>
       <w:lvlText w:val=""/>
@@ -6490,11 +6705,11 @@
       </w:rPr>
     </w:lvl>
   </w:abstractNum>
-  <w:abstractNum w:abstractNumId="14" w15:restartNumberingAfterBreak="0">
+  <w:abstractNum w:abstractNumId="14">
     <w:nsid w:val="226B28C5"/>
     <w:multiLevelType w:val="hybridMultilevel"/>
     <w:tmpl w:val="0512E262"/>
-    <w:lvl w:ilvl="0">
+    <w:lvl w:ilvl="0" w:tplc="A5CAEABA">
       <w:start w:val="1"/>
       <w:numFmt w:val="bullet"/>
       <w:lvlText w:val=""/>
@@ -6509,7 +6724,7 @@
         <w:rFonts w:ascii="Symbol" w:hAnsi="Symbol" w:hint="default"/>
       </w:rPr>
     </w:lvl>
-    <w:lvl w:ilvl="1" w:tentative="1">
+    <w:lvl w:ilvl="1" w:tplc="90406D4A" w:tentative="1">
       <w:start w:val="1"/>
       <w:numFmt w:val="bullet"/>
       <w:lvlText w:val="o"/>
@@ -6524,7 +6739,7 @@
         <w:rFonts w:ascii="Courier New" w:hAnsi="Courier New" w:hint="default"/>
       </w:rPr>
     </w:lvl>
-    <w:lvl w:ilvl="2" w:tentative="1">
+    <w:lvl w:ilvl="2" w:tplc="2D36D6C6" w:tentative="1">
       <w:start w:val="1"/>
       <w:numFmt w:val="bullet"/>
       <w:lvlText w:val=""/>
@@ -6539,7 +6754,7 @@
         <w:rFonts w:ascii="Wingdings" w:hAnsi="Wingdings" w:hint="default"/>
       </w:rPr>
     </w:lvl>
-    <w:lvl w:ilvl="3" w:tentative="1">
+    <w:lvl w:ilvl="3" w:tplc="00809248" w:tentative="1">
       <w:start w:val="1"/>
       <w:numFmt w:val="bullet"/>
       <w:lvlText w:val=""/>
@@ -6554,7 +6769,7 @@
         <w:rFonts w:ascii="Symbol" w:hAnsi="Symbol" w:hint="default"/>
       </w:rPr>
     </w:lvl>
-    <w:lvl w:ilvl="4" w:tentative="1">
+    <w:lvl w:ilvl="4" w:tplc="735C0808" w:tentative="1">
       <w:start w:val="1"/>
       <w:numFmt w:val="bullet"/>
       <w:lvlText w:val="o"/>
@@ -6569,7 +6784,7 @@
         <w:rFonts w:ascii="Courier New" w:hAnsi="Courier New" w:hint="default"/>
       </w:rPr>
     </w:lvl>
-    <w:lvl w:ilvl="5" w:tentative="1">
+    <w:lvl w:ilvl="5" w:tplc="77C891A2" w:tentative="1">
       <w:start w:val="1"/>
       <w:numFmt w:val="bullet"/>
       <w:lvlText w:val=""/>
@@ -6584,7 +6799,7 @@
         <w:rFonts w:ascii="Wingdings" w:hAnsi="Wingdings" w:hint="default"/>
       </w:rPr>
     </w:lvl>
-    <w:lvl w:ilvl="6" w:tentative="1">
+    <w:lvl w:ilvl="6" w:tplc="9B2EE372" w:tentative="1">
       <w:start w:val="1"/>
       <w:numFmt w:val="bullet"/>
       <w:lvlText w:val=""/>
@@ -6599,7 +6814,7 @@
         <w:rFonts w:ascii="Symbol" w:hAnsi="Symbol" w:hint="default"/>
       </w:rPr>
     </w:lvl>
-    <w:lvl w:ilvl="7" w:tentative="1">
+    <w:lvl w:ilvl="7" w:tplc="41361070" w:tentative="1">
       <w:start w:val="1"/>
       <w:numFmt w:val="bullet"/>
       <w:lvlText w:val="o"/>
@@ -6614,7 +6829,7 @@
         <w:rFonts w:ascii="Courier New" w:hAnsi="Courier New" w:hint="default"/>
       </w:rPr>
     </w:lvl>
-    <w:lvl w:ilvl="8" w:tentative="1">
+    <w:lvl w:ilvl="8" w:tplc="0270F9A6" w:tentative="1">
       <w:start w:val="1"/>
       <w:numFmt w:val="bullet"/>
       <w:lvlText w:val=""/>
@@ -6630,7 +6845,7 @@
       </w:rPr>
     </w:lvl>
   </w:abstractNum>
-  <w:abstractNum w:abstractNumId="15" w15:restartNumberingAfterBreak="0">
+  <w:abstractNum w:abstractNumId="15">
     <w:nsid w:val="2B9A00A5"/>
     <w:multiLevelType w:val="hybridMultilevel"/>
     <w:tmpl w:val="1764A3A2"/>
@@ -6743,7 +6958,7 @@
       </w:pPr>
     </w:lvl>
   </w:abstractNum>
-  <w:abstractNum w:abstractNumId="16" w15:restartNumberingAfterBreak="0">
+  <w:abstractNum w:abstractNumId="16">
     <w:nsid w:val="38BA7BE2"/>
     <w:multiLevelType w:val="hybridMultilevel"/>
     <w:tmpl w:val="C0F287E8"/>
@@ -6859,7 +7074,7 @@
       </w:pPr>
     </w:lvl>
   </w:abstractNum>
-  <w:abstractNum w:abstractNumId="17" w15:restartNumberingAfterBreak="0">
+  <w:abstractNum w:abstractNumId="17">
     <w:nsid w:val="3CE425C2"/>
     <w:multiLevelType w:val="hybridMultilevel"/>
     <w:tmpl w:val="EC983728"/>
@@ -6975,7 +7190,7 @@
       </w:pPr>
     </w:lvl>
   </w:abstractNum>
-  <w:abstractNum w:abstractNumId="18" w15:restartNumberingAfterBreak="0">
+  <w:abstractNum w:abstractNumId="18">
     <w:nsid w:val="3D5361A2"/>
     <w:multiLevelType w:val="hybridMultilevel"/>
     <w:tmpl w:val="9C260A0C"/>
@@ -7115,11 +7330,11 @@
       </w:rPr>
     </w:lvl>
   </w:abstractNum>
-  <w:abstractNum w:abstractNumId="19" w15:restartNumberingAfterBreak="0">
+  <w:abstractNum w:abstractNumId="19">
     <w:nsid w:val="3EE40489"/>
     <w:multiLevelType w:val="hybridMultilevel"/>
     <w:tmpl w:val="6BF40F3A"/>
-    <w:lvl w:ilvl="0">
+    <w:lvl w:ilvl="0" w:tplc="3AFAD534">
       <w:start w:val="1"/>
       <w:numFmt w:val="decimal"/>
       <w:lvlText w:val="%1."/>
@@ -7134,7 +7349,7 @@
         <w:rFonts w:hint="default"/>
       </w:rPr>
     </w:lvl>
-    <w:lvl w:ilvl="1" w:tentative="1">
+    <w:lvl w:ilvl="1" w:tplc="C762B0B0" w:tentative="1">
       <w:start w:val="1"/>
       <w:numFmt w:val="lowerLetter"/>
       <w:lvlText w:val="%2."/>
@@ -7146,7 +7361,7 @@
         <w:ind w:left="1440" w:hanging="360"/>
       </w:pPr>
     </w:lvl>
-    <w:lvl w:ilvl="2" w:tentative="1">
+    <w:lvl w:ilvl="2" w:tplc="C0D6872E" w:tentative="1">
       <w:start w:val="1"/>
       <w:numFmt w:val="lowerRoman"/>
       <w:lvlText w:val="%3."/>
@@ -7158,7 +7373,7 @@
         <w:ind w:left="2160" w:hanging="180"/>
       </w:pPr>
     </w:lvl>
-    <w:lvl w:ilvl="3" w:tentative="1">
+    <w:lvl w:ilvl="3" w:tplc="584253B2" w:tentative="1">
       <w:start w:val="1"/>
       <w:numFmt w:val="decimal"/>
       <w:lvlText w:val="%4."/>
@@ -7170,7 +7385,7 @@
         <w:ind w:left="2880" w:hanging="360"/>
       </w:pPr>
     </w:lvl>
-    <w:lvl w:ilvl="4" w:tentative="1">
+    <w:lvl w:ilvl="4" w:tplc="4DA88850" w:tentative="1">
       <w:start w:val="1"/>
       <w:numFmt w:val="lowerLetter"/>
       <w:lvlText w:val="%5."/>
@@ -7182,7 +7397,7 @@
         <w:ind w:left="3600" w:hanging="360"/>
       </w:pPr>
     </w:lvl>
-    <w:lvl w:ilvl="5" w:tentative="1">
+    <w:lvl w:ilvl="5" w:tplc="E58CC688" w:tentative="1">
       <w:start w:val="1"/>
       <w:numFmt w:val="lowerRoman"/>
       <w:lvlText w:val="%6."/>
@@ -7194,7 +7409,7 @@
         <w:ind w:left="4320" w:hanging="180"/>
       </w:pPr>
     </w:lvl>
-    <w:lvl w:ilvl="6" w:tentative="1">
+    <w:lvl w:ilvl="6" w:tplc="DDA6D3D8" w:tentative="1">
       <w:start w:val="1"/>
       <w:numFmt w:val="decimal"/>
       <w:lvlText w:val="%7."/>
@@ -7206,7 +7421,7 @@
         <w:ind w:left="5040" w:hanging="360"/>
       </w:pPr>
     </w:lvl>
-    <w:lvl w:ilvl="7" w:tentative="1">
+    <w:lvl w:ilvl="7" w:tplc="C6C05334" w:tentative="1">
       <w:start w:val="1"/>
       <w:numFmt w:val="lowerLetter"/>
       <w:lvlText w:val="%8."/>
@@ -7218,7 +7433,7 @@
         <w:ind w:left="5760" w:hanging="360"/>
       </w:pPr>
     </w:lvl>
-    <w:lvl w:ilvl="8" w:tentative="1">
+    <w:lvl w:ilvl="8" w:tplc="58CE60C8" w:tentative="1">
       <w:start w:val="1"/>
       <w:numFmt w:val="lowerRoman"/>
       <w:lvlText w:val="%9."/>
@@ -7231,7 +7446,7 @@
       </w:pPr>
     </w:lvl>
   </w:abstractNum>
-  <w:abstractNum w:abstractNumId="20" w15:restartNumberingAfterBreak="0">
+  <w:abstractNum w:abstractNumId="20">
     <w:nsid w:val="411D3760"/>
     <w:multiLevelType w:val="multilevel"/>
     <w:tmpl w:val="36C804F2"/>
@@ -7347,7 +7562,7 @@
       </w:pPr>
     </w:lvl>
   </w:abstractNum>
-  <w:abstractNum w:abstractNumId="21" w15:restartNumberingAfterBreak="0">
+  <w:abstractNum w:abstractNumId="21">
     <w:nsid w:val="41297FD7"/>
     <w:multiLevelType w:val="multilevel"/>
     <w:tmpl w:val="1D00F488"/>
@@ -7486,7 +7701,7 @@
       </w:rPr>
     </w:lvl>
   </w:abstractNum>
-  <w:abstractNum w:abstractNumId="22" w15:restartNumberingAfterBreak="0">
+  <w:abstractNum w:abstractNumId="22">
     <w:nsid w:val="41FB7E60"/>
     <w:multiLevelType w:val="multilevel"/>
     <w:tmpl w:val="C5363866"/>
@@ -7602,11 +7817,11 @@
       </w:pPr>
     </w:lvl>
   </w:abstractNum>
-  <w:abstractNum w:abstractNumId="23" w15:restartNumberingAfterBreak="0">
+  <w:abstractNum w:abstractNumId="23">
     <w:nsid w:val="432C42A1"/>
     <w:multiLevelType w:val="hybridMultilevel"/>
     <w:tmpl w:val="65CEF874"/>
-    <w:lvl w:ilvl="0">
+    <w:lvl w:ilvl="0" w:tplc="99F00504">
       <w:numFmt w:val="bullet"/>
       <w:lvlText w:val="-"/>
       <w:lvlJc w:val="left"/>
@@ -7620,7 +7835,7 @@
         <w:rFonts w:ascii="Times New Roman" w:eastAsia="Times New Roman" w:hAnsi="Times New Roman" w:cs="Times New Roman" w:hint="default"/>
       </w:rPr>
     </w:lvl>
-    <w:lvl w:ilvl="1" w:tentative="1">
+    <w:lvl w:ilvl="1" w:tplc="CB5AC246" w:tentative="1">
       <w:start w:val="1"/>
       <w:numFmt w:val="bullet"/>
       <w:lvlText w:val="o"/>
@@ -7635,7 +7850,7 @@
         <w:rFonts w:ascii="Courier New" w:hAnsi="Courier New" w:hint="default"/>
       </w:rPr>
     </w:lvl>
-    <w:lvl w:ilvl="2" w:tentative="1">
+    <w:lvl w:ilvl="2" w:tplc="7E16AAE2" w:tentative="1">
       <w:start w:val="1"/>
       <w:numFmt w:val="bullet"/>
       <w:lvlText w:val=""/>
@@ -7650,7 +7865,7 @@
         <w:rFonts w:ascii="Wingdings" w:hAnsi="Wingdings" w:hint="default"/>
       </w:rPr>
     </w:lvl>
-    <w:lvl w:ilvl="3" w:tentative="1">
+    <w:lvl w:ilvl="3" w:tplc="383A87D0" w:tentative="1">
       <w:start w:val="1"/>
       <w:numFmt w:val="bullet"/>
       <w:lvlText w:val=""/>
@@ -7665,7 +7880,7 @@
         <w:rFonts w:ascii="Symbol" w:hAnsi="Symbol" w:hint="default"/>
       </w:rPr>
     </w:lvl>
-    <w:lvl w:ilvl="4" w:tentative="1">
+    <w:lvl w:ilvl="4" w:tplc="CFA80F74" w:tentative="1">
       <w:start w:val="1"/>
       <w:numFmt w:val="bullet"/>
       <w:lvlText w:val="o"/>
@@ -7680,7 +7895,7 @@
         <w:rFonts w:ascii="Courier New" w:hAnsi="Courier New" w:hint="default"/>
       </w:rPr>
     </w:lvl>
-    <w:lvl w:ilvl="5" w:tentative="1">
+    <w:lvl w:ilvl="5" w:tplc="51F83032" w:tentative="1">
       <w:start w:val="1"/>
       <w:numFmt w:val="bullet"/>
       <w:lvlText w:val=""/>
@@ -7695,7 +7910,7 @@
         <w:rFonts w:ascii="Wingdings" w:hAnsi="Wingdings" w:hint="default"/>
       </w:rPr>
     </w:lvl>
-    <w:lvl w:ilvl="6" w:tentative="1">
+    <w:lvl w:ilvl="6" w:tplc="63902AFE" w:tentative="1">
       <w:start w:val="1"/>
       <w:numFmt w:val="bullet"/>
       <w:lvlText w:val=""/>
@@ -7710,7 +7925,7 @@
         <w:rFonts w:ascii="Symbol" w:hAnsi="Symbol" w:hint="default"/>
       </w:rPr>
     </w:lvl>
-    <w:lvl w:ilvl="7" w:tentative="1">
+    <w:lvl w:ilvl="7" w:tplc="C97C0D54" w:tentative="1">
       <w:start w:val="1"/>
       <w:numFmt w:val="bullet"/>
       <w:lvlText w:val="o"/>
@@ -7725,7 +7940,7 @@
         <w:rFonts w:ascii="Courier New" w:hAnsi="Courier New" w:hint="default"/>
       </w:rPr>
     </w:lvl>
-    <w:lvl w:ilvl="8" w:tentative="1">
+    <w:lvl w:ilvl="8" w:tplc="9264B3CE" w:tentative="1">
       <w:start w:val="1"/>
       <w:numFmt w:val="bullet"/>
       <w:lvlText w:val=""/>
@@ -7741,7 +7956,7 @@
       </w:rPr>
     </w:lvl>
   </w:abstractNum>
-  <w:abstractNum w:abstractNumId="24" w15:restartNumberingAfterBreak="0">
+  <w:abstractNum w:abstractNumId="24">
     <w:nsid w:val="48977DBE"/>
     <w:multiLevelType w:val="hybridMultilevel"/>
     <w:tmpl w:val="5F26D310"/>
@@ -7887,7 +8102,7 @@
       </w:rPr>
     </w:lvl>
   </w:abstractNum>
-  <w:abstractNum w:abstractNumId="25" w15:restartNumberingAfterBreak="0">
+  <w:abstractNum w:abstractNumId="25">
     <w:nsid w:val="494F3214"/>
     <w:multiLevelType w:val="multilevel"/>
     <w:tmpl w:val="C39CC3A2"/>
@@ -8027,7 +8242,7 @@
       </w:rPr>
     </w:lvl>
   </w:abstractNum>
-  <w:abstractNum w:abstractNumId="26" w15:restartNumberingAfterBreak="0">
+  <w:abstractNum w:abstractNumId="26">
     <w:nsid w:val="510327F2"/>
     <w:multiLevelType w:val="hybridMultilevel"/>
     <w:tmpl w:val="2ED877EA"/>
@@ -8167,7 +8382,7 @@
       </w:rPr>
     </w:lvl>
   </w:abstractNum>
-  <w:abstractNum w:abstractNumId="27" w15:restartNumberingAfterBreak="0">
+  <w:abstractNum w:abstractNumId="27">
     <w:nsid w:val="523E6A46"/>
     <w:multiLevelType w:val="hybridMultilevel"/>
     <w:tmpl w:val="7EAAB316"/>
@@ -8307,7 +8522,7 @@
       </w:rPr>
     </w:lvl>
   </w:abstractNum>
-  <w:abstractNum w:abstractNumId="28" w15:restartNumberingAfterBreak="0">
+  <w:abstractNum w:abstractNumId="28">
     <w:nsid w:val="53727382"/>
     <w:multiLevelType w:val="hybridMultilevel"/>
     <w:tmpl w:val="0BAE8ADC"/>
@@ -8447,11 +8662,11 @@
       </w:rPr>
     </w:lvl>
   </w:abstractNum>
-  <w:abstractNum w:abstractNumId="29" w15:restartNumberingAfterBreak="0">
+  <w:abstractNum w:abstractNumId="29">
     <w:nsid w:val="636A2E9B"/>
     <w:multiLevelType w:val="hybridMultilevel"/>
     <w:tmpl w:val="0512E262"/>
-    <w:lvl w:ilvl="0">
+    <w:lvl w:ilvl="0" w:tplc="2CECB6F8">
       <w:numFmt w:val="bullet"/>
       <w:lvlText w:val="-"/>
       <w:lvlJc w:val="left"/>
@@ -8465,7 +8680,7 @@
         <w:rFonts w:ascii="Times New Roman" w:eastAsia="Times New Roman" w:hAnsi="Times New Roman" w:cs="Times New Roman" w:hint="default"/>
       </w:rPr>
     </w:lvl>
-    <w:lvl w:ilvl="1" w:tentative="1">
+    <w:lvl w:ilvl="1" w:tplc="D144B26E" w:tentative="1">
       <w:start w:val="1"/>
       <w:numFmt w:val="bullet"/>
       <w:lvlText w:val="o"/>
@@ -8480,7 +8695,7 @@
         <w:rFonts w:ascii="Courier New" w:hAnsi="Courier New" w:hint="default"/>
       </w:rPr>
     </w:lvl>
-    <w:lvl w:ilvl="2" w:tentative="1">
+    <w:lvl w:ilvl="2" w:tplc="D6E0ECA4" w:tentative="1">
       <w:start w:val="1"/>
       <w:numFmt w:val="bullet"/>
       <w:lvlText w:val=""/>
@@ -8495,7 +8710,7 @@
         <w:rFonts w:ascii="Wingdings" w:hAnsi="Wingdings" w:hint="default"/>
       </w:rPr>
     </w:lvl>
-    <w:lvl w:ilvl="3" w:tentative="1">
+    <w:lvl w:ilvl="3" w:tplc="D3FACD68" w:tentative="1">
       <w:start w:val="1"/>
       <w:numFmt w:val="bullet"/>
       <w:lvlText w:val=""/>
@@ -8510,7 +8725,7 @@
         <w:rFonts w:ascii="Symbol" w:hAnsi="Symbol" w:hint="default"/>
       </w:rPr>
     </w:lvl>
-    <w:lvl w:ilvl="4" w:tentative="1">
+    <w:lvl w:ilvl="4" w:tplc="8E28298E" w:tentative="1">
       <w:start w:val="1"/>
       <w:numFmt w:val="bullet"/>
       <w:lvlText w:val="o"/>
@@ -8525,7 +8740,7 @@
         <w:rFonts w:ascii="Courier New" w:hAnsi="Courier New" w:hint="default"/>
       </w:rPr>
     </w:lvl>
-    <w:lvl w:ilvl="5" w:tentative="1">
+    <w:lvl w:ilvl="5" w:tplc="8876A6B8" w:tentative="1">
       <w:start w:val="1"/>
       <w:numFmt w:val="bullet"/>
       <w:lvlText w:val=""/>
@@ -8540,7 +8755,7 @@
         <w:rFonts w:ascii="Wingdings" w:hAnsi="Wingdings" w:hint="default"/>
       </w:rPr>
     </w:lvl>
-    <w:lvl w:ilvl="6" w:tentative="1">
+    <w:lvl w:ilvl="6" w:tplc="79401BE4" w:tentative="1">
       <w:start w:val="1"/>
       <w:numFmt w:val="bullet"/>
       <w:lvlText w:val=""/>
@@ -8555,7 +8770,7 @@
         <w:rFonts w:ascii="Symbol" w:hAnsi="Symbol" w:hint="default"/>
       </w:rPr>
     </w:lvl>
-    <w:lvl w:ilvl="7" w:tentative="1">
+    <w:lvl w:ilvl="7" w:tplc="7E865A9E" w:tentative="1">
       <w:start w:val="1"/>
       <w:numFmt w:val="bullet"/>
       <w:lvlText w:val="o"/>
@@ -8570,7 +8785,7 @@
         <w:rFonts w:ascii="Courier New" w:hAnsi="Courier New" w:hint="default"/>
       </w:rPr>
     </w:lvl>
-    <w:lvl w:ilvl="8" w:tentative="1">
+    <w:lvl w:ilvl="8" w:tplc="D3F03A0E" w:tentative="1">
       <w:start w:val="1"/>
       <w:numFmt w:val="bullet"/>
       <w:lvlText w:val=""/>
@@ -8586,7 +8801,7 @@
       </w:rPr>
     </w:lvl>
   </w:abstractNum>
-  <w:abstractNum w:abstractNumId="30" w15:restartNumberingAfterBreak="0">
+  <w:abstractNum w:abstractNumId="30">
     <w:nsid w:val="6A411809"/>
     <w:multiLevelType w:val="hybridMultilevel"/>
     <w:tmpl w:val="8938C1D6"/>
@@ -8699,7 +8914,7 @@
       </w:rPr>
     </w:lvl>
   </w:abstractNum>
-  <w:abstractNum w:abstractNumId="31" w15:restartNumberingAfterBreak="0">
+  <w:abstractNum w:abstractNumId="31">
     <w:nsid w:val="6B434733"/>
     <w:multiLevelType w:val="hybridMultilevel"/>
     <w:tmpl w:val="6A4C6692"/>
@@ -8816,7 +9031,7 @@
       </w:pPr>
     </w:lvl>
   </w:abstractNum>
-  <w:abstractNum w:abstractNumId="32" w15:restartNumberingAfterBreak="0">
+  <w:abstractNum w:abstractNumId="32">
     <w:nsid w:val="6B434900"/>
     <w:multiLevelType w:val="hybridMultilevel"/>
     <w:tmpl w:val="B694E6D4"/>
@@ -8956,7 +9171,7 @@
       </w:rPr>
     </w:lvl>
   </w:abstractNum>
-  <w:abstractNum w:abstractNumId="33" w15:restartNumberingAfterBreak="0">
+  <w:abstractNum w:abstractNumId="33">
     <w:nsid w:val="6D6F0964"/>
     <w:multiLevelType w:val="hybridMultilevel"/>
     <w:tmpl w:val="077EE07E"/>
@@ -9096,7 +9311,7 @@
       </w:rPr>
     </w:lvl>
   </w:abstractNum>
-  <w:abstractNum w:abstractNumId="34" w15:restartNumberingAfterBreak="0">
+  <w:abstractNum w:abstractNumId="34">
     <w:nsid w:val="6D95499E"/>
     <w:multiLevelType w:val="hybridMultilevel"/>
     <w:tmpl w:val="72AEFE74"/>
@@ -9236,11 +9451,11 @@
       </w:rPr>
     </w:lvl>
   </w:abstractNum>
-  <w:abstractNum w:abstractNumId="35" w15:restartNumberingAfterBreak="0">
+  <w:abstractNum w:abstractNumId="35">
     <w:nsid w:val="73195893"/>
     <w:multiLevelType w:val="hybridMultilevel"/>
     <w:tmpl w:val="7E04EF12"/>
-    <w:lvl w:ilvl="0">
+    <w:lvl w:ilvl="0" w:tplc="1F10280E">
       <w:start w:val="1"/>
       <w:numFmt w:val="bullet"/>
       <w:lvlText w:val=""/>
@@ -9255,7 +9470,7 @@
         <w:rFonts w:ascii="Symbol" w:hAnsi="Symbol" w:hint="default"/>
       </w:rPr>
     </w:lvl>
-    <w:lvl w:ilvl="1" w:tentative="1">
+    <w:lvl w:ilvl="1" w:tplc="26B65816" w:tentative="1">
       <w:start w:val="1"/>
       <w:numFmt w:val="bullet"/>
       <w:lvlText w:val="o"/>
@@ -9270,7 +9485,7 @@
         <w:rFonts w:ascii="Courier New" w:hAnsi="Courier New" w:hint="default"/>
       </w:rPr>
     </w:lvl>
-    <w:lvl w:ilvl="2" w:tentative="1">
+    <w:lvl w:ilvl="2" w:tplc="AB8A3B88" w:tentative="1">
       <w:start w:val="1"/>
       <w:numFmt w:val="bullet"/>
       <w:lvlText w:val=""/>
@@ -9285,7 +9500,7 @@
         <w:rFonts w:ascii="Wingdings" w:hAnsi="Wingdings" w:hint="default"/>
       </w:rPr>
     </w:lvl>
-    <w:lvl w:ilvl="3" w:tentative="1">
+    <w:lvl w:ilvl="3" w:tplc="2E8E7230" w:tentative="1">
       <w:start w:val="1"/>
       <w:numFmt w:val="bullet"/>
       <w:lvlText w:val=""/>
@@ -9300,7 +9515,7 @@
         <w:rFonts w:ascii="Symbol" w:hAnsi="Symbol" w:hint="default"/>
       </w:rPr>
     </w:lvl>
-    <w:lvl w:ilvl="4" w:tentative="1">
+    <w:lvl w:ilvl="4" w:tplc="F844D756" w:tentative="1">
       <w:start w:val="1"/>
       <w:numFmt w:val="bullet"/>
       <w:lvlText w:val="o"/>
@@ -9315,7 +9530,7 @@
         <w:rFonts w:ascii="Courier New" w:hAnsi="Courier New" w:hint="default"/>
       </w:rPr>
     </w:lvl>
-    <w:lvl w:ilvl="5" w:tentative="1">
+    <w:lvl w:ilvl="5" w:tplc="9CDC4610" w:tentative="1">
       <w:start w:val="1"/>
       <w:numFmt w:val="bullet"/>
       <w:lvlText w:val=""/>
@@ -9330,7 +9545,7 @@
         <w:rFonts w:ascii="Wingdings" w:hAnsi="Wingdings" w:hint="default"/>
       </w:rPr>
     </w:lvl>
-    <w:lvl w:ilvl="6" w:tentative="1">
+    <w:lvl w:ilvl="6" w:tplc="489E518C" w:tentative="1">
       <w:start w:val="1"/>
       <w:numFmt w:val="bullet"/>
       <w:lvlText w:val=""/>
@@ -9345,7 +9560,7 @@
         <w:rFonts w:ascii="Symbol" w:hAnsi="Symbol" w:hint="default"/>
       </w:rPr>
     </w:lvl>
-    <w:lvl w:ilvl="7" w:tentative="1">
+    <w:lvl w:ilvl="7" w:tplc="B6CAE884" w:tentative="1">
       <w:start w:val="1"/>
       <w:numFmt w:val="bullet"/>
       <w:lvlText w:val="o"/>
@@ -9360,7 +9575,7 @@
         <w:rFonts w:ascii="Courier New" w:hAnsi="Courier New" w:hint="default"/>
       </w:rPr>
     </w:lvl>
-    <w:lvl w:ilvl="8" w:tentative="1">
+    <w:lvl w:ilvl="8" w:tplc="B8E22E42" w:tentative="1">
       <w:start w:val="1"/>
       <w:numFmt w:val="bullet"/>
       <w:lvlText w:val=""/>
@@ -9376,7 +9591,7 @@
       </w:rPr>
     </w:lvl>
   </w:abstractNum>
-  <w:abstractNum w:abstractNumId="36" w15:restartNumberingAfterBreak="0">
+  <w:abstractNum w:abstractNumId="36">
     <w:nsid w:val="73E563E4"/>
     <w:multiLevelType w:val="hybridMultilevel"/>
     <w:tmpl w:val="BB461CCA"/>
@@ -9516,7 +9731,7 @@
       </w:rPr>
     </w:lvl>
   </w:abstractNum>
-  <w:abstractNum w:abstractNumId="37" w15:restartNumberingAfterBreak="0">
+  <w:abstractNum w:abstractNumId="37">
     <w:nsid w:val="777D53C9"/>
     <w:multiLevelType w:val="hybridMultilevel"/>
     <w:tmpl w:val="36908A8C"/>
@@ -9656,7 +9871,7 @@
       </w:rPr>
     </w:lvl>
   </w:abstractNum>
-  <w:abstractNum w:abstractNumId="38" w15:restartNumberingAfterBreak="0">
+  <w:abstractNum w:abstractNumId="38">
     <w:nsid w:val="77BC2F4C"/>
     <w:multiLevelType w:val="singleLevel"/>
     <w:tmpl w:val="4AD408EC"/>
@@ -9843,6 +10058,50 @@
     <w:lsdException w:name="Subtitle" w:qFormat="1"/>
     <w:lsdException w:name="Strong" w:qFormat="1"/>
     <w:lsdException w:name="Emphasis" w:qFormat="1"/>
+    <w:lsdException w:name="Normal Table" w:semiHidden="1" w:unhideWhenUsed="1"/>
+    <w:lsdException w:name="Table Simple 1" w:semiHidden="1" w:unhideWhenUsed="1"/>
+    <w:lsdException w:name="Table Simple 2" w:semiHidden="1" w:unhideWhenUsed="1"/>
+    <w:lsdException w:name="Table Simple 3" w:semiHidden="1" w:unhideWhenUsed="1"/>
+    <w:lsdException w:name="Table Classic 1" w:semiHidden="1" w:unhideWhenUsed="1"/>
+    <w:lsdException w:name="Table Classic 2" w:semiHidden="1" w:unhideWhenUsed="1"/>
+    <w:lsdException w:name="Table Classic 3" w:semiHidden="1" w:unhideWhenUsed="1"/>
+    <w:lsdException w:name="Table Classic 4" w:semiHidden="1" w:unhideWhenUsed="1"/>
+    <w:lsdException w:name="Table Colorful 1" w:semiHidden="1" w:unhideWhenUsed="1"/>
+    <w:lsdException w:name="Table Colorful 2" w:semiHidden="1" w:unhideWhenUsed="1"/>
+    <w:lsdException w:name="Table Colorful 3" w:semiHidden="1" w:unhideWhenUsed="1"/>
+    <w:lsdException w:name="Table Columns 1" w:semiHidden="1" w:unhideWhenUsed="1"/>
+    <w:lsdException w:name="Table Columns 2" w:semiHidden="1" w:unhideWhenUsed="1"/>
+    <w:lsdException w:name="Table Columns 3" w:semiHidden="1" w:unhideWhenUsed="1"/>
+    <w:lsdException w:name="Table Columns 4" w:semiHidden="1" w:unhideWhenUsed="1"/>
+    <w:lsdException w:name="Table Columns 5" w:semiHidden="1" w:unhideWhenUsed="1"/>
+    <w:lsdException w:name="Table Grid 1" w:semiHidden="1" w:unhideWhenUsed="1"/>
+    <w:lsdException w:name="Table Grid 2" w:semiHidden="1" w:unhideWhenUsed="1"/>
+    <w:lsdException w:name="Table Grid 3" w:semiHidden="1" w:unhideWhenUsed="1"/>
+    <w:lsdException w:name="Table Grid 4" w:semiHidden="1" w:unhideWhenUsed="1"/>
+    <w:lsdException w:name="Table Grid 5" w:semiHidden="1" w:unhideWhenUsed="1"/>
+    <w:lsdException w:name="Table Grid 6" w:semiHidden="1" w:unhideWhenUsed="1"/>
+    <w:lsdException w:name="Table Grid 7" w:semiHidden="1" w:unhideWhenUsed="1"/>
+    <w:lsdException w:name="Table Grid 8" w:semiHidden="1" w:unhideWhenUsed="1"/>
+    <w:lsdException w:name="Table List 1" w:semiHidden="1" w:unhideWhenUsed="1"/>
+    <w:lsdException w:name="Table List 2" w:semiHidden="1" w:unhideWhenUsed="1"/>
+    <w:lsdException w:name="Table List 3" w:semiHidden="1" w:unhideWhenUsed="1"/>
+    <w:lsdException w:name="Table List 4" w:semiHidden="1" w:unhideWhenUsed="1"/>
+    <w:lsdException w:name="Table List 5" w:semiHidden="1" w:unhideWhenUsed="1"/>
+    <w:lsdException w:name="Table List 6" w:semiHidden="1" w:unhideWhenUsed="1"/>
+    <w:lsdException w:name="Table List 7" w:semiHidden="1" w:unhideWhenUsed="1"/>
+    <w:lsdException w:name="Table List 8" w:semiHidden="1" w:unhideWhenUsed="1"/>
+    <w:lsdException w:name="Table 3D effects 1" w:semiHidden="1" w:unhideWhenUsed="1"/>
+    <w:lsdException w:name="Table 3D effects 2" w:semiHidden="1" w:unhideWhenUsed="1"/>
+    <w:lsdException w:name="Table 3D effects 3" w:semiHidden="1" w:unhideWhenUsed="1"/>
+    <w:lsdException w:name="Table Contemporary" w:semiHidden="1" w:unhideWhenUsed="1"/>
+    <w:lsdException w:name="Table Elegant" w:semiHidden="1" w:unhideWhenUsed="1"/>
+    <w:lsdException w:name="Table Professional" w:semiHidden="1" w:unhideWhenUsed="1"/>
+    <w:lsdException w:name="Table Subtle 1" w:semiHidden="1" w:unhideWhenUsed="1"/>
+    <w:lsdException w:name="Table Subtle 2" w:semiHidden="1" w:unhideWhenUsed="1"/>
+    <w:lsdException w:name="Table Web 1" w:semiHidden="1" w:unhideWhenUsed="1"/>
+    <w:lsdException w:name="Table Web 2" w:semiHidden="1" w:unhideWhenUsed="1"/>
+    <w:lsdException w:name="Table Web 3" w:semiHidden="1" w:unhideWhenUsed="1"/>
+    <w:lsdException w:name="Table Theme" w:semiHidden="1" w:unhideWhenUsed="1"/>
     <w:lsdException w:name="Placeholder Text" w:semiHidden="1" w:uiPriority="99"/>
     <w:lsdException w:name="No Spacing" w:uiPriority="1" w:qFormat="1"/>
     <w:lsdException w:name="Light Shading" w:uiPriority="60"/>
@@ -10104,12 +10363,15 @@
   </w:style>
   <w:style w:type="character" w:default="1" w:styleId="Fuentedeprrafopredeter">
     <w:name w:val="Default Paragraph Font"/>
-    <w:aliases w:val=" Char Char Car Car Char Char"/>
+    <w:uiPriority w:val="1"/>
     <w:semiHidden/>
+    <w:unhideWhenUsed/>
   </w:style>
   <w:style w:type="table" w:default="1" w:styleId="Tablanormal">
     <w:name w:val="Normal Table"/>
+    <w:uiPriority w:val="99"/>
     <w:semiHidden/>
+    <w:unhideWhenUsed/>
     <w:tblPr>
       <w:tblInd w:w="0" w:type="dxa"/>
       <w:tblCellMar>
@@ -10122,9 +10384,11 @@
   </w:style>
   <w:style w:type="numbering" w:default="1" w:styleId="Sinlista">
     <w:name w:val="No List"/>
+    <w:uiPriority w:val="99"/>
     <w:semiHidden/>
+    <w:unhideWhenUsed/>
   </w:style>
-  <w:style w:type="paragraph" w:styleId="Ttulo">
+  <w:style w:type="paragraph" w:customStyle="1" w:styleId="Ttulo">
     <w:name w:val="Título"/>
     <w:basedOn w:val="Normal"/>
     <w:qFormat/>
@@ -10213,6 +10477,7 @@
       <w:rFonts w:eastAsia="MS Mincho"/>
     </w:rPr>
     <w:tblPr>
+      <w:tblInd w:w="0" w:type="dxa"/>
       <w:tblBorders>
         <w:top w:val="single" w:sz="4" w:space="0" w:color="auto"/>
         <w:left w:val="single" w:sz="4" w:space="0" w:color="auto"/>
@@ -10221,6 +10486,12 @@
         <w:insideH w:val="single" w:sz="4" w:space="0" w:color="auto"/>
         <w:insideV w:val="single" w:sz="4" w:space="0" w:color="auto"/>
       </w:tblBorders>
+      <w:tblCellMar>
+        <w:top w:w="0" w:type="dxa"/>
+        <w:left w:w="108" w:type="dxa"/>
+        <w:bottom w:w="0" w:type="dxa"/>
+        <w:right w:w="108" w:type="dxa"/>
+      </w:tblCellMar>
     </w:tblPr>
   </w:style>
   <w:style w:type="paragraph" w:customStyle="1" w:styleId="CDDListadeVietas">
@@ -10268,7 +10539,7 @@
     </w:rPr>
   </w:style>
   <w:style w:type="paragraph" w:customStyle="1" w:styleId="CarCarCharCharCarCarCharChar">
-    <w:name w:val=" Car Car Char Char Car Car Char Char"/>
+    <w:name w:val="Car Car Char Char Car Car Char Char"/>
     <w:basedOn w:val="Normal"/>
     <w:rsid w:val="00BC2D2E"/>
     <w:pPr>
@@ -10296,7 +10567,7 @@
     </w:rPr>
   </w:style>
   <w:style w:type="paragraph" w:customStyle="1" w:styleId="CarCarCharChar">
-    <w:name w:val=" Car Car Char Char"/>
+    <w:name w:val="Car Car Char Char"/>
     <w:basedOn w:val="Normal"/>
     <w:rsid w:val="00233C51"/>
     <w:pPr>
@@ -10321,7 +10592,7 @@
     </w:rPr>
   </w:style>
   <w:style w:type="paragraph" w:customStyle="1" w:styleId="CharCharCarCar">
-    <w:name w:val=" Char Char Car Car"/>
+    <w:name w:val="Char Char Car Car"/>
     <w:basedOn w:val="Normal"/>
     <w:rsid w:val="00CD7D49"/>
     <w:pPr>
@@ -10383,7 +10654,7 @@
     </w:rPr>
   </w:style>
   <w:style w:type="paragraph" w:customStyle="1" w:styleId="Car">
-    <w:name w:val=" Car"/>
+    <w:name w:val="Car"/>
     <w:basedOn w:val="Normal"/>
     <w:rsid w:val="007F64CD"/>
     <w:pPr>

</xml_diff>